<commit_message>
Angular PRS User Page
</commit_message>
<xml_diff>
--- a/User steps Angular.docx
+++ b/User steps Angular.docx
@@ -3,12 +3,31 @@
 <w:document xmlns:wpc="http://schemas.microsoft.com/office/word/2010/wordprocessingCanvas" xmlns:cx="http://schemas.microsoft.com/office/drawing/2014/chartex" xmlns:cx1="http://schemas.microsoft.com/office/drawing/2015/9/8/chartex" xmlns:cx2="http://schemas.microsoft.com/office/drawing/2015/10/21/chartex" xmlns:cx3="http://schemas.microsoft.com/office/drawing/2016/5/9/chartex" xmlns:cx4="http://schemas.microsoft.com/office/drawing/2016/5/10/chartex" xmlns:cx5="http://schemas.microsoft.com/office/drawing/2016/5/11/chartex" xmlns:cx6="http://schemas.microsoft.com/office/drawing/2016/5/12/chartex" xmlns:cx7="http://schemas.microsoft.com/office/drawing/2016/5/13/chartex" xmlns:cx8="http://schemas.microsoft.com/office/drawing/2016/5/14/chartex" xmlns:mc="http://schemas.openxmlformats.org/markup-compatibility/2006" xmlns:aink="http://schemas.microsoft.com/office/drawing/2016/ink" xmlns:am3d="http://schemas.microsoft.com/office/drawing/2017/model3d" xmlns:o="urn:schemas-microsoft-com:office:office" xmlns:r="http://schemas.openxmlformats.org/officeDocument/2006/relationships" xmlns:m="http://schemas.openxmlformats.org/officeDocument/2006/math" xmlns:v="urn:schemas-microsoft-com:vml" xmlns:wp14="http://schemas.microsoft.com/office/word/2010/wordprocessingDrawing" xmlns:wp="http://schemas.openxmlformats.org/drawingml/2006/wordprocessingDrawing" xmlns:w10="urn:schemas-microsoft-com:office:word" xmlns:w="http://schemas.openxmlformats.org/wordprocessingml/2006/main" xmlns:w14="http://schemas.microsoft.com/office/word/2010/wordml" xmlns:w15="http://schemas.microsoft.com/office/word/2012/wordml" xmlns:w16cid="http://schemas.microsoft.com/office/word/2016/wordml/cid" xmlns:w16se="http://schemas.microsoft.com/office/word/2015/wordml/symex" xmlns:wpg="http://schemas.microsoft.com/office/word/2010/wordprocessingGroup" xmlns:wpi="http://schemas.microsoft.com/office/word/2010/wordprocessingInk" xmlns:wne="http://schemas.microsoft.com/office/word/2006/wordml" xmlns:wps="http://schemas.microsoft.com/office/word/2010/wordprocessingShape" mc:Ignorable="w14 w15 w16se w16cid wp14">
   <w:body>
     <w:p>
-      <w:proofErr w:type="spellStart"/>
-      <w:r>
+      <w:pPr>
+        <w:jc w:val="center"/>
+        <w:rPr>
+          <w:rFonts w:ascii="Arial" w:hAnsi="Arial" w:cs="Arial"/>
+          <w:sz w:val="36"/>
+          <w:u w:val="single"/>
+        </w:rPr>
+      </w:pPr>
+      <w:bookmarkStart w:id="0" w:name="_GoBack"/>
+      <w:proofErr w:type="spellStart"/>
+      <w:r>
+        <w:rPr>
+          <w:rFonts w:ascii="Arial" w:hAnsi="Arial" w:cs="Arial"/>
+          <w:sz w:val="36"/>
+          <w:u w:val="single"/>
+        </w:rPr>
         <w:t>PRSng</w:t>
       </w:r>
       <w:proofErr w:type="spellEnd"/>
       <w:r>
+        <w:rPr>
+          <w:rFonts w:ascii="Arial" w:hAnsi="Arial" w:cs="Arial"/>
+          <w:sz w:val="36"/>
+          <w:u w:val="single"/>
+        </w:rPr>
         <w:t xml:space="preserve"> – User</w:t>
       </w:r>
     </w:p>
@@ -19,14 +38,21 @@
           <w:ilvl w:val="0"/>
           <w:numId w:val="1"/>
         </w:numPr>
-      </w:pPr>
-      <w:r>
+        <w:rPr>
+          <w:rFonts w:ascii="Arial" w:hAnsi="Arial" w:cs="Arial"/>
+        </w:rPr>
+      </w:pPr>
+      <w:r>
+        <w:rPr>
+          <w:rFonts w:ascii="Arial" w:hAnsi="Arial" w:cs="Arial"/>
+        </w:rPr>
         <w:t xml:space="preserve">In </w:t>
       </w:r>
       <w:proofErr w:type="spellStart"/>
       <w:proofErr w:type="gramStart"/>
       <w:r>
         <w:rPr>
+          <w:rFonts w:ascii="Arial" w:hAnsi="Arial" w:cs="Arial"/>
           <w:b/>
         </w:rPr>
         <w:t>app.module</w:t>
@@ -34,6 +60,7 @@
       <w:proofErr w:type="gramEnd"/>
       <w:r>
         <w:rPr>
+          <w:rFonts w:ascii="Arial" w:hAnsi="Arial" w:cs="Arial"/>
           <w:b/>
         </w:rPr>
         <w:t>.ts</w:t>
@@ -47,8 +74,14 @@
           <w:ilvl w:val="1"/>
           <w:numId w:val="1"/>
         </w:numPr>
-      </w:pPr>
-      <w:r>
+        <w:rPr>
+          <w:rFonts w:ascii="Arial" w:hAnsi="Arial" w:cs="Arial"/>
+        </w:rPr>
+      </w:pPr>
+      <w:r>
+        <w:rPr>
+          <w:rFonts w:ascii="Arial" w:hAnsi="Arial" w:cs="Arial"/>
+        </w:rPr>
         <w:t>Add import statements</w:t>
       </w:r>
     </w:p>
@@ -59,14 +92,21 @@
           <w:ilvl w:val="0"/>
           <w:numId w:val="1"/>
         </w:numPr>
-      </w:pPr>
-      <w:r>
+        <w:rPr>
+          <w:rFonts w:ascii="Arial" w:hAnsi="Arial" w:cs="Arial"/>
+        </w:rPr>
+      </w:pPr>
+      <w:r>
+        <w:rPr>
+          <w:rFonts w:ascii="Arial" w:hAnsi="Arial" w:cs="Arial"/>
+        </w:rPr>
         <w:t xml:space="preserve">In </w:t>
       </w:r>
       <w:proofErr w:type="spellStart"/>
       <w:proofErr w:type="gramStart"/>
       <w:r>
         <w:rPr>
+          <w:rFonts w:ascii="Arial" w:hAnsi="Arial" w:cs="Arial"/>
           <w:b/>
         </w:rPr>
         <w:t>user.service</w:t>
@@ -74,6 +114,7 @@
       <w:proofErr w:type="gramEnd"/>
       <w:r>
         <w:rPr>
+          <w:rFonts w:ascii="Arial" w:hAnsi="Arial" w:cs="Arial"/>
           <w:b/>
         </w:rPr>
         <w:t>.ts</w:t>
@@ -87,12 +128,21 @@
           <w:ilvl w:val="1"/>
           <w:numId w:val="1"/>
         </w:numPr>
-      </w:pPr>
-      <w:r>
+        <w:rPr>
+          <w:rFonts w:ascii="Arial" w:hAnsi="Arial" w:cs="Arial"/>
+        </w:rPr>
+      </w:pPr>
+      <w:r>
+        <w:rPr>
+          <w:rFonts w:ascii="Arial" w:hAnsi="Arial" w:cs="Arial"/>
+        </w:rPr>
         <w:t xml:space="preserve">Import </w:t>
       </w:r>
       <w:proofErr w:type="spellStart"/>
       <w:r>
+        <w:rPr>
+          <w:rFonts w:ascii="Arial" w:hAnsi="Arial" w:cs="Arial"/>
+        </w:rPr>
         <w:t>HttpClient</w:t>
       </w:r>
       <w:proofErr w:type="spellEnd"/>
@@ -104,11 +154,20 @@
           <w:ilvl w:val="1"/>
           <w:numId w:val="1"/>
         </w:numPr>
-      </w:pPr>
-      <w:r>
+        <w:rPr>
+          <w:rFonts w:ascii="Arial" w:hAnsi="Arial" w:cs="Arial"/>
+        </w:rPr>
+      </w:pPr>
+      <w:r>
+        <w:rPr>
+          <w:rFonts w:ascii="Arial" w:hAnsi="Arial" w:cs="Arial"/>
+        </w:rPr>
         <w:t xml:space="preserve">Import </w:t>
       </w:r>
       <w:r>
+        <w:rPr>
+          <w:rFonts w:ascii="Arial" w:hAnsi="Arial" w:cs="Arial"/>
+        </w:rPr>
         <w:t>Observable</w:t>
       </w:r>
     </w:p>
@@ -119,8 +178,14 @@
           <w:ilvl w:val="1"/>
           <w:numId w:val="1"/>
         </w:numPr>
-      </w:pPr>
-      <w:r>
+        <w:rPr>
+          <w:rFonts w:ascii="Arial" w:hAnsi="Arial" w:cs="Arial"/>
+        </w:rPr>
+      </w:pPr>
+      <w:r>
+        <w:rPr>
+          <w:rFonts w:ascii="Arial" w:hAnsi="Arial" w:cs="Arial"/>
+        </w:rPr>
         <w:t>Make constructor</w:t>
       </w:r>
     </w:p>
@@ -131,14 +196,21 @@
           <w:ilvl w:val="0"/>
           <w:numId w:val="1"/>
         </w:numPr>
-      </w:pPr>
-      <w:r>
+        <w:rPr>
+          <w:rFonts w:ascii="Arial" w:hAnsi="Arial" w:cs="Arial"/>
+        </w:rPr>
+      </w:pPr>
+      <w:r>
+        <w:rPr>
+          <w:rFonts w:ascii="Arial" w:hAnsi="Arial" w:cs="Arial"/>
+        </w:rPr>
         <w:t xml:space="preserve">In </w:t>
       </w:r>
       <w:proofErr w:type="spellStart"/>
       <w:proofErr w:type="gramStart"/>
       <w:r>
         <w:rPr>
+          <w:rFonts w:ascii="Arial" w:hAnsi="Arial" w:cs="Arial"/>
           <w:b/>
         </w:rPr>
         <w:t>app.component</w:t>
@@ -146,6 +218,7 @@
       <w:proofErr w:type="gramEnd"/>
       <w:r>
         <w:rPr>
+          <w:rFonts w:ascii="Arial" w:hAnsi="Arial" w:cs="Arial"/>
           <w:b/>
         </w:rPr>
         <w:t>.ts</w:t>
@@ -159,12 +232,21 @@
           <w:ilvl w:val="1"/>
           <w:numId w:val="1"/>
         </w:numPr>
-      </w:pPr>
-      <w:r>
+        <w:rPr>
+          <w:rFonts w:ascii="Arial" w:hAnsi="Arial" w:cs="Arial"/>
+        </w:rPr>
+      </w:pPr>
+      <w:r>
+        <w:rPr>
+          <w:rFonts w:ascii="Arial" w:hAnsi="Arial" w:cs="Arial"/>
+        </w:rPr>
         <w:t xml:space="preserve">Import </w:t>
       </w:r>
       <w:proofErr w:type="spellStart"/>
       <w:r>
+        <w:rPr>
+          <w:rFonts w:ascii="Arial" w:hAnsi="Arial" w:cs="Arial"/>
+        </w:rPr>
         <w:t>UserService</w:t>
       </w:r>
       <w:proofErr w:type="spellEnd"/>
@@ -176,8 +258,14 @@
           <w:ilvl w:val="1"/>
           <w:numId w:val="1"/>
         </w:numPr>
-      </w:pPr>
-      <w:r>
+        <w:rPr>
+          <w:rFonts w:ascii="Arial" w:hAnsi="Arial" w:cs="Arial"/>
+        </w:rPr>
+      </w:pPr>
+      <w:r>
+        <w:rPr>
+          <w:rFonts w:ascii="Arial" w:hAnsi="Arial" w:cs="Arial"/>
+        </w:rPr>
         <w:t>Add constructor</w:t>
       </w:r>
     </w:p>
@@ -188,19 +276,29 @@
           <w:ilvl w:val="0"/>
           <w:numId w:val="1"/>
         </w:numPr>
-      </w:pPr>
-      <w:r>
+        <w:rPr>
+          <w:rFonts w:ascii="Arial" w:hAnsi="Arial" w:cs="Arial"/>
+        </w:rPr>
+      </w:pPr>
+      <w:r>
+        <w:rPr>
+          <w:rFonts w:ascii="Arial" w:hAnsi="Arial" w:cs="Arial"/>
+        </w:rPr>
         <w:t xml:space="preserve">Create class (file) </w:t>
       </w:r>
       <w:proofErr w:type="spellStart"/>
       <w:r>
         <w:rPr>
+          <w:rFonts w:ascii="Arial" w:hAnsi="Arial" w:cs="Arial"/>
           <w:b/>
         </w:rPr>
         <w:t>user.class.ts</w:t>
       </w:r>
       <w:proofErr w:type="spellEnd"/>
       <w:r>
+        <w:rPr>
+          <w:rFonts w:ascii="Arial" w:hAnsi="Arial" w:cs="Arial"/>
+        </w:rPr>
         <w:t xml:space="preserve"> in VSC</w:t>
       </w:r>
     </w:p>
@@ -211,8 +309,14 @@
           <w:ilvl w:val="1"/>
           <w:numId w:val="1"/>
         </w:numPr>
-      </w:pPr>
-      <w:r>
+        <w:rPr>
+          <w:rFonts w:ascii="Arial" w:hAnsi="Arial" w:cs="Arial"/>
+        </w:rPr>
+      </w:pPr>
+      <w:r>
+        <w:rPr>
+          <w:rFonts w:ascii="Arial" w:hAnsi="Arial" w:cs="Arial"/>
+        </w:rPr>
         <w:t>Create and export User class</w:t>
       </w:r>
     </w:p>
@@ -223,8 +327,14 @@
           <w:ilvl w:val="1"/>
           <w:numId w:val="1"/>
         </w:numPr>
-      </w:pPr>
-      <w:r>
+        <w:rPr>
+          <w:rFonts w:ascii="Arial" w:hAnsi="Arial" w:cs="Arial"/>
+        </w:rPr>
+      </w:pPr>
+      <w:r>
+        <w:rPr>
+          <w:rFonts w:ascii="Arial" w:hAnsi="Arial" w:cs="Arial"/>
+        </w:rPr>
         <w:t>Add instance variables</w:t>
       </w:r>
     </w:p>
@@ -235,8 +345,14 @@
           <w:ilvl w:val="1"/>
           <w:numId w:val="1"/>
         </w:numPr>
-      </w:pPr>
-      <w:r>
+        <w:rPr>
+          <w:rFonts w:ascii="Arial" w:hAnsi="Arial" w:cs="Arial"/>
+        </w:rPr>
+      </w:pPr>
+      <w:r>
+        <w:rPr>
+          <w:rFonts w:ascii="Arial" w:hAnsi="Arial" w:cs="Arial"/>
+        </w:rPr>
         <w:t>Create default constructor (don’t pass anything in it), add variables that cannot be null</w:t>
       </w:r>
     </w:p>
@@ -247,21 +363,34 @@
           <w:ilvl w:val="0"/>
           <w:numId w:val="1"/>
         </w:numPr>
-      </w:pPr>
-      <w:r>
+        <w:rPr>
+          <w:rFonts w:ascii="Arial" w:hAnsi="Arial" w:cs="Arial"/>
+        </w:rPr>
+      </w:pPr>
+      <w:r>
+        <w:rPr>
+          <w:rFonts w:ascii="Arial" w:hAnsi="Arial" w:cs="Arial"/>
+        </w:rPr>
         <w:t>Create class (file) in new folder “</w:t>
       </w:r>
       <w:proofErr w:type="spellStart"/>
       <w:r>
+        <w:rPr>
+          <w:rFonts w:ascii="Arial" w:hAnsi="Arial" w:cs="Arial"/>
+        </w:rPr>
         <w:t>util</w:t>
       </w:r>
       <w:proofErr w:type="spellEnd"/>
       <w:r>
+        <w:rPr>
+          <w:rFonts w:ascii="Arial" w:hAnsi="Arial" w:cs="Arial"/>
+        </w:rPr>
         <w:t xml:space="preserve">”, </w:t>
       </w:r>
       <w:proofErr w:type="spellStart"/>
       <w:r>
         <w:rPr>
+          <w:rFonts w:ascii="Arial" w:hAnsi="Arial" w:cs="Arial"/>
           <w:b/>
         </w:rPr>
         <w:t>JsonResponse.class.ts</w:t>
@@ -275,8 +404,14 @@
           <w:ilvl w:val="1"/>
           <w:numId w:val="1"/>
         </w:numPr>
-      </w:pPr>
-      <w:r>
+        <w:rPr>
+          <w:rFonts w:ascii="Arial" w:hAnsi="Arial" w:cs="Arial"/>
+        </w:rPr>
+      </w:pPr>
+      <w:r>
+        <w:rPr>
+          <w:rFonts w:ascii="Arial" w:hAnsi="Arial" w:cs="Arial"/>
+        </w:rPr>
         <w:t>Create instance variables for code, message, data, and error</w:t>
       </w:r>
     </w:p>
@@ -287,29 +422,50 @@
           <w:ilvl w:val="2"/>
           <w:numId w:val="1"/>
         </w:numPr>
-      </w:pPr>
-      <w:r>
+        <w:rPr>
+          <w:rFonts w:ascii="Arial" w:hAnsi="Arial" w:cs="Arial"/>
+        </w:rPr>
+      </w:pPr>
+      <w:r>
+        <w:rPr>
+          <w:rFonts w:ascii="Arial" w:hAnsi="Arial" w:cs="Arial"/>
+        </w:rPr>
         <w:t xml:space="preserve">In </w:t>
       </w:r>
       <w:proofErr w:type="spellStart"/>
       <w:proofErr w:type="gramStart"/>
       <w:r>
+        <w:rPr>
+          <w:rFonts w:ascii="Arial" w:hAnsi="Arial" w:cs="Arial"/>
+        </w:rPr>
         <w:t>user.service</w:t>
       </w:r>
       <w:proofErr w:type="gramEnd"/>
       <w:r>
+        <w:rPr>
+          <w:rFonts w:ascii="Arial" w:hAnsi="Arial" w:cs="Arial"/>
+        </w:rPr>
         <w:t>.ts</w:t>
       </w:r>
       <w:proofErr w:type="spellEnd"/>
       <w:r>
+        <w:rPr>
+          <w:rFonts w:ascii="Arial" w:hAnsi="Arial" w:cs="Arial"/>
+        </w:rPr>
         <w:t xml:space="preserve">, import User and </w:t>
       </w:r>
       <w:proofErr w:type="spellStart"/>
       <w:r>
+        <w:rPr>
+          <w:rFonts w:ascii="Arial" w:hAnsi="Arial" w:cs="Arial"/>
+        </w:rPr>
         <w:t>JsonResponse</w:t>
       </w:r>
       <w:proofErr w:type="spellEnd"/>
       <w:r>
+        <w:rPr>
+          <w:rFonts w:ascii="Arial" w:hAnsi="Arial" w:cs="Arial"/>
+        </w:rPr>
         <w:t xml:space="preserve"> classes</w:t>
       </w:r>
     </w:p>
@@ -320,8 +476,14 @@
           <w:ilvl w:val="1"/>
           <w:numId w:val="1"/>
         </w:numPr>
-      </w:pPr>
-      <w:r>
+        <w:rPr>
+          <w:rFonts w:ascii="Arial" w:hAnsi="Arial" w:cs="Arial"/>
+        </w:rPr>
+      </w:pPr>
+      <w:r>
+        <w:rPr>
+          <w:rFonts w:ascii="Arial" w:hAnsi="Arial" w:cs="Arial"/>
+        </w:rPr>
         <w:t>Create getter, pass id</w:t>
       </w:r>
     </w:p>
@@ -332,16 +494,28 @@
           <w:ilvl w:val="0"/>
           <w:numId w:val="1"/>
         </w:numPr>
-      </w:pPr>
-      <w:r>
+        <w:rPr>
+          <w:rFonts w:ascii="Arial" w:hAnsi="Arial" w:cs="Arial"/>
+        </w:rPr>
+      </w:pPr>
+      <w:r>
+        <w:rPr>
+          <w:rFonts w:ascii="Arial" w:hAnsi="Arial" w:cs="Arial"/>
+        </w:rPr>
         <w:t xml:space="preserve">In </w:t>
       </w:r>
       <w:proofErr w:type="spellStart"/>
       <w:r>
+        <w:rPr>
+          <w:rFonts w:ascii="Arial" w:hAnsi="Arial" w:cs="Arial"/>
+        </w:rPr>
         <w:t>GitBash</w:t>
       </w:r>
       <w:proofErr w:type="spellEnd"/>
       <w:r>
+        <w:rPr>
+          <w:rFonts w:ascii="Arial" w:hAnsi="Arial" w:cs="Arial"/>
+        </w:rPr>
         <w:t>, inside the user folder, generate: (ng g c user/comp-name)</w:t>
       </w:r>
     </w:p>
@@ -352,8 +526,14 @@
           <w:ilvl w:val="1"/>
           <w:numId w:val="1"/>
         </w:numPr>
-      </w:pPr>
-      <w:r>
+        <w:rPr>
+          <w:rFonts w:ascii="Arial" w:hAnsi="Arial" w:cs="Arial"/>
+        </w:rPr>
+      </w:pPr>
+      <w:r>
+        <w:rPr>
+          <w:rFonts w:ascii="Arial" w:hAnsi="Arial" w:cs="Arial"/>
+        </w:rPr>
         <w:t>user-list component</w:t>
       </w:r>
     </w:p>
@@ -364,8 +544,14 @@
           <w:ilvl w:val="1"/>
           <w:numId w:val="1"/>
         </w:numPr>
-      </w:pPr>
-      <w:r>
+        <w:rPr>
+          <w:rFonts w:ascii="Arial" w:hAnsi="Arial" w:cs="Arial"/>
+        </w:rPr>
+      </w:pPr>
+      <w:r>
+        <w:rPr>
+          <w:rFonts w:ascii="Arial" w:hAnsi="Arial" w:cs="Arial"/>
+        </w:rPr>
         <w:t>user-detail component</w:t>
       </w:r>
     </w:p>
@@ -376,8 +562,14 @@
           <w:ilvl w:val="1"/>
           <w:numId w:val="1"/>
         </w:numPr>
-      </w:pPr>
-      <w:r>
+        <w:rPr>
+          <w:rFonts w:ascii="Arial" w:hAnsi="Arial" w:cs="Arial"/>
+        </w:rPr>
+      </w:pPr>
+      <w:r>
+        <w:rPr>
+          <w:rFonts w:ascii="Arial" w:hAnsi="Arial" w:cs="Arial"/>
+        </w:rPr>
         <w:t>user-create component</w:t>
       </w:r>
     </w:p>
@@ -388,8 +580,14 @@
           <w:ilvl w:val="1"/>
           <w:numId w:val="1"/>
         </w:numPr>
-      </w:pPr>
-      <w:r>
+        <w:rPr>
+          <w:rFonts w:ascii="Arial" w:hAnsi="Arial" w:cs="Arial"/>
+        </w:rPr>
+      </w:pPr>
+      <w:r>
+        <w:rPr>
+          <w:rFonts w:ascii="Arial" w:hAnsi="Arial" w:cs="Arial"/>
+        </w:rPr>
         <w:t>user-edit component</w:t>
       </w:r>
     </w:p>
@@ -400,12 +598,19 @@
           <w:ilvl w:val="0"/>
           <w:numId w:val="1"/>
         </w:numPr>
-      </w:pPr>
-      <w:r>
+        <w:rPr>
+          <w:rFonts w:ascii="Arial" w:hAnsi="Arial" w:cs="Arial"/>
+        </w:rPr>
+      </w:pPr>
+      <w:r>
+        <w:rPr>
+          <w:rFonts w:ascii="Arial" w:hAnsi="Arial" w:cs="Arial"/>
+        </w:rPr>
         <w:t xml:space="preserve">In </w:t>
       </w:r>
       <w:r>
         <w:rPr>
+          <w:rFonts w:ascii="Arial" w:hAnsi="Arial" w:cs="Arial"/>
           <w:b/>
         </w:rPr>
         <w:t>app.component.html</w:t>
@@ -418,24 +623,42 @@
           <w:ilvl w:val="1"/>
           <w:numId w:val="1"/>
         </w:numPr>
-      </w:pPr>
-      <w:r>
+        <w:rPr>
+          <w:rFonts w:ascii="Arial" w:hAnsi="Arial" w:cs="Arial"/>
+        </w:rPr>
+      </w:pPr>
+      <w:r>
+        <w:rPr>
+          <w:rFonts w:ascii="Arial" w:hAnsi="Arial" w:cs="Arial"/>
+        </w:rPr>
         <w:t xml:space="preserve">Add </w:t>
       </w:r>
       <w:proofErr w:type="spellStart"/>
       <w:r>
+        <w:rPr>
+          <w:rFonts w:ascii="Arial" w:hAnsi="Arial" w:cs="Arial"/>
+        </w:rPr>
         <w:t>routerLink</w:t>
       </w:r>
       <w:proofErr w:type="spellEnd"/>
       <w:r>
+        <w:rPr>
+          <w:rFonts w:ascii="Arial" w:hAnsi="Arial" w:cs="Arial"/>
+        </w:rPr>
         <w:t xml:space="preserve"> for users/list (in &lt;</w:t>
       </w:r>
       <w:proofErr w:type="spellStart"/>
       <w:r>
+        <w:rPr>
+          <w:rFonts w:ascii="Arial" w:hAnsi="Arial" w:cs="Arial"/>
+        </w:rPr>
         <w:t>nav</w:t>
       </w:r>
       <w:proofErr w:type="spellEnd"/>
       <w:r>
+        <w:rPr>
+          <w:rFonts w:ascii="Arial" w:hAnsi="Arial" w:cs="Arial"/>
+        </w:rPr>
         <w:t>&gt; tag)</w:t>
       </w:r>
     </w:p>
@@ -446,8 +669,14 @@
           <w:ilvl w:val="1"/>
           <w:numId w:val="1"/>
         </w:numPr>
-      </w:pPr>
-      <w:r>
+        <w:rPr>
+          <w:rFonts w:ascii="Arial" w:hAnsi="Arial" w:cs="Arial"/>
+        </w:rPr>
+      </w:pPr>
+      <w:r>
+        <w:rPr>
+          <w:rFonts w:ascii="Arial" w:hAnsi="Arial" w:cs="Arial"/>
+        </w:rPr>
         <w:t>In a &lt;div&gt; tag, add &lt;router-outlet&gt;</w:t>
       </w:r>
     </w:p>
@@ -458,12 +687,19 @@
           <w:ilvl w:val="0"/>
           <w:numId w:val="1"/>
         </w:numPr>
-      </w:pPr>
-      <w:r>
+        <w:rPr>
+          <w:rFonts w:ascii="Arial" w:hAnsi="Arial" w:cs="Arial"/>
+        </w:rPr>
+      </w:pPr>
+      <w:r>
+        <w:rPr>
+          <w:rFonts w:ascii="Arial" w:hAnsi="Arial" w:cs="Arial"/>
+        </w:rPr>
         <w:t xml:space="preserve">In </w:t>
       </w:r>
       <w:r>
         <w:rPr>
+          <w:rFonts w:ascii="Arial" w:hAnsi="Arial" w:cs="Arial"/>
           <w:b/>
         </w:rPr>
         <w:t>app-</w:t>
@@ -472,6 +708,7 @@
       <w:proofErr w:type="gramStart"/>
       <w:r>
         <w:rPr>
+          <w:rFonts w:ascii="Arial" w:hAnsi="Arial" w:cs="Arial"/>
           <w:b/>
         </w:rPr>
         <w:t>routing.module</w:t>
@@ -479,6 +716,7 @@
       <w:proofErr w:type="gramEnd"/>
       <w:r>
         <w:rPr>
+          <w:rFonts w:ascii="Arial" w:hAnsi="Arial" w:cs="Arial"/>
           <w:b/>
         </w:rPr>
         <w:t>.ts</w:t>
@@ -492,8 +730,14 @@
           <w:ilvl w:val="1"/>
           <w:numId w:val="1"/>
         </w:numPr>
-      </w:pPr>
-      <w:r>
+        <w:rPr>
+          <w:rFonts w:ascii="Arial" w:hAnsi="Arial" w:cs="Arial"/>
+        </w:rPr>
+      </w:pPr>
+      <w:r>
+        <w:rPr>
+          <w:rFonts w:ascii="Arial" w:hAnsi="Arial" w:cs="Arial"/>
+        </w:rPr>
         <w:t>Add to router array</w:t>
       </w:r>
     </w:p>
@@ -504,36 +748,63 @@
           <w:ilvl w:val="1"/>
           <w:numId w:val="1"/>
         </w:numPr>
-      </w:pPr>
-      <w:r>
+        <w:rPr>
+          <w:rFonts w:ascii="Arial" w:hAnsi="Arial" w:cs="Arial"/>
+        </w:rPr>
+      </w:pPr>
+      <w:r>
+        <w:rPr>
+          <w:rFonts w:ascii="Arial" w:hAnsi="Arial" w:cs="Arial"/>
+        </w:rPr>
         <w:t xml:space="preserve">Import: </w:t>
       </w:r>
       <w:proofErr w:type="spellStart"/>
       <w:r>
+        <w:rPr>
+          <w:rFonts w:ascii="Arial" w:hAnsi="Arial" w:cs="Arial"/>
+        </w:rPr>
         <w:t>UserListComponent</w:t>
       </w:r>
       <w:proofErr w:type="spellEnd"/>
       <w:r>
+        <w:rPr>
+          <w:rFonts w:ascii="Arial" w:hAnsi="Arial" w:cs="Arial"/>
+        </w:rPr>
         <w:t xml:space="preserve">, </w:t>
       </w:r>
       <w:proofErr w:type="spellStart"/>
       <w:r>
+        <w:rPr>
+          <w:rFonts w:ascii="Arial" w:hAnsi="Arial" w:cs="Arial"/>
+        </w:rPr>
         <w:t>UserDetailComponent</w:t>
       </w:r>
       <w:proofErr w:type="spellEnd"/>
       <w:r>
+        <w:rPr>
+          <w:rFonts w:ascii="Arial" w:hAnsi="Arial" w:cs="Arial"/>
+        </w:rPr>
         <w:t xml:space="preserve">, </w:t>
       </w:r>
       <w:proofErr w:type="spellStart"/>
       <w:r>
+        <w:rPr>
+          <w:rFonts w:ascii="Arial" w:hAnsi="Arial" w:cs="Arial"/>
+        </w:rPr>
         <w:t>UserCreateComponent</w:t>
       </w:r>
       <w:proofErr w:type="spellEnd"/>
       <w:r>
+        <w:rPr>
+          <w:rFonts w:ascii="Arial" w:hAnsi="Arial" w:cs="Arial"/>
+        </w:rPr>
         <w:t xml:space="preserve">, and </w:t>
       </w:r>
       <w:proofErr w:type="spellStart"/>
       <w:r>
+        <w:rPr>
+          <w:rFonts w:ascii="Arial" w:hAnsi="Arial" w:cs="Arial"/>
+        </w:rPr>
         <w:t>UserEditComponent</w:t>
       </w:r>
       <w:proofErr w:type="spellEnd"/>
@@ -545,8 +816,14 @@
           <w:ilvl w:val="1"/>
           <w:numId w:val="1"/>
         </w:numPr>
-      </w:pPr>
-      <w:r>
+        <w:rPr>
+          <w:rFonts w:ascii="Arial" w:hAnsi="Arial" w:cs="Arial"/>
+        </w:rPr>
+      </w:pPr>
+      <w:r>
+        <w:rPr>
+          <w:rFonts w:ascii="Arial" w:hAnsi="Arial" w:cs="Arial"/>
+        </w:rPr>
         <w:t>Add components to array</w:t>
       </w:r>
     </w:p>
@@ -557,12 +834,19 @@
           <w:ilvl w:val="0"/>
           <w:numId w:val="1"/>
         </w:numPr>
-      </w:pPr>
-      <w:r>
+        <w:rPr>
+          <w:rFonts w:ascii="Arial" w:hAnsi="Arial" w:cs="Arial"/>
+        </w:rPr>
+      </w:pPr>
+      <w:r>
+        <w:rPr>
+          <w:rFonts w:ascii="Arial" w:hAnsi="Arial" w:cs="Arial"/>
+        </w:rPr>
         <w:t xml:space="preserve">In user-list inside </w:t>
       </w:r>
       <w:r>
         <w:rPr>
+          <w:rFonts w:ascii="Arial" w:hAnsi="Arial" w:cs="Arial"/>
           <w:b/>
         </w:rPr>
         <w:t>user-</w:t>
@@ -571,6 +855,7 @@
       <w:proofErr w:type="gramStart"/>
       <w:r>
         <w:rPr>
+          <w:rFonts w:ascii="Arial" w:hAnsi="Arial" w:cs="Arial"/>
           <w:b/>
         </w:rPr>
         <w:t>list.component</w:t>
@@ -578,6 +863,7 @@
       <w:proofErr w:type="gramEnd"/>
       <w:r>
         <w:rPr>
+          <w:rFonts w:ascii="Arial" w:hAnsi="Arial" w:cs="Arial"/>
           <w:b/>
         </w:rPr>
         <w:t>.ts</w:t>
@@ -591,16 +877,28 @@
           <w:ilvl w:val="1"/>
           <w:numId w:val="1"/>
         </w:numPr>
-      </w:pPr>
-      <w:r>
+        <w:rPr>
+          <w:rFonts w:ascii="Arial" w:hAnsi="Arial" w:cs="Arial"/>
+        </w:rPr>
+      </w:pPr>
+      <w:r>
+        <w:rPr>
+          <w:rFonts w:ascii="Arial" w:hAnsi="Arial" w:cs="Arial"/>
+        </w:rPr>
         <w:t xml:space="preserve">Import </w:t>
       </w:r>
       <w:proofErr w:type="spellStart"/>
       <w:r>
+        <w:rPr>
+          <w:rFonts w:ascii="Arial" w:hAnsi="Arial" w:cs="Arial"/>
+        </w:rPr>
         <w:t>UserService</w:t>
       </w:r>
       <w:proofErr w:type="spellEnd"/>
       <w:r>
+        <w:rPr>
+          <w:rFonts w:ascii="Arial" w:hAnsi="Arial" w:cs="Arial"/>
+        </w:rPr>
         <w:t xml:space="preserve"> and User</w:t>
       </w:r>
     </w:p>
@@ -611,8 +909,14 @@
           <w:ilvl w:val="1"/>
           <w:numId w:val="1"/>
         </w:numPr>
-      </w:pPr>
-      <w:r>
+        <w:rPr>
+          <w:rFonts w:ascii="Arial" w:hAnsi="Arial" w:cs="Arial"/>
+        </w:rPr>
+      </w:pPr>
+      <w:r>
+        <w:rPr>
+          <w:rFonts w:ascii="Arial" w:hAnsi="Arial" w:cs="Arial"/>
+        </w:rPr>
         <w:t>Create an array of users of type User</w:t>
       </w:r>
     </w:p>
@@ -623,12 +927,21 @@
           <w:ilvl w:val="1"/>
           <w:numId w:val="1"/>
         </w:numPr>
-      </w:pPr>
-      <w:r>
+        <w:rPr>
+          <w:rFonts w:ascii="Arial" w:hAnsi="Arial" w:cs="Arial"/>
+        </w:rPr>
+      </w:pPr>
+      <w:r>
+        <w:rPr>
+          <w:rFonts w:ascii="Arial" w:hAnsi="Arial" w:cs="Arial"/>
+        </w:rPr>
         <w:t xml:space="preserve">Inject </w:t>
       </w:r>
       <w:proofErr w:type="spellStart"/>
       <w:r>
+        <w:rPr>
+          <w:rFonts w:ascii="Arial" w:hAnsi="Arial" w:cs="Arial"/>
+        </w:rPr>
         <w:t>UserService</w:t>
       </w:r>
       <w:proofErr w:type="spellEnd"/>
@@ -641,14 +954,19 @@
           <w:numId w:val="1"/>
         </w:numPr>
         <w:rPr>
-          <w:b/>
-        </w:rPr>
-      </w:pPr>
-      <w:r>
+          <w:rFonts w:ascii="Arial" w:hAnsi="Arial" w:cs="Arial"/>
+          <w:b/>
+        </w:rPr>
+      </w:pPr>
+      <w:r>
+        <w:rPr>
+          <w:rFonts w:ascii="Arial" w:hAnsi="Arial" w:cs="Arial"/>
+        </w:rPr>
         <w:t xml:space="preserve">In user-list inside </w:t>
       </w:r>
       <w:r>
         <w:rPr>
+          <w:rFonts w:ascii="Arial" w:hAnsi="Arial" w:cs="Arial"/>
           <w:b/>
         </w:rPr>
         <w:t>user-list.component.html</w:t>
@@ -661,12 +979,21 @@
           <w:ilvl w:val="1"/>
           <w:numId w:val="1"/>
         </w:numPr>
-      </w:pPr>
-      <w:r>
+        <w:rPr>
+          <w:rFonts w:ascii="Arial" w:hAnsi="Arial" w:cs="Arial"/>
+        </w:rPr>
+      </w:pPr>
+      <w:r>
+        <w:rPr>
+          <w:rFonts w:ascii="Arial" w:hAnsi="Arial" w:cs="Arial"/>
+        </w:rPr>
         <w:t xml:space="preserve">Add tables for all variables in </w:t>
       </w:r>
       <w:proofErr w:type="spellStart"/>
       <w:r>
+        <w:rPr>
+          <w:rFonts w:ascii="Arial" w:hAnsi="Arial" w:cs="Arial"/>
+        </w:rPr>
         <w:t>thead</w:t>
       </w:r>
       <w:proofErr w:type="spellEnd"/>
@@ -678,35 +1005,62 @@
           <w:ilvl w:val="1"/>
           <w:numId w:val="1"/>
         </w:numPr>
-      </w:pPr>
-      <w:r>
+        <w:rPr>
+          <w:rFonts w:ascii="Arial" w:hAnsi="Arial" w:cs="Arial"/>
+        </w:rPr>
+      </w:pPr>
+      <w:r>
+        <w:rPr>
+          <w:rFonts w:ascii="Arial" w:hAnsi="Arial" w:cs="Arial"/>
+        </w:rPr>
         <w:t xml:space="preserve">In </w:t>
       </w:r>
       <w:proofErr w:type="spellStart"/>
       <w:r>
+        <w:rPr>
+          <w:rFonts w:ascii="Arial" w:hAnsi="Arial" w:cs="Arial"/>
+        </w:rPr>
         <w:t>tbody</w:t>
       </w:r>
       <w:proofErr w:type="spellEnd"/>
       <w:r>
+        <w:rPr>
+          <w:rFonts w:ascii="Arial" w:hAnsi="Arial" w:cs="Arial"/>
+        </w:rPr>
         <w:t>, do &lt;</w:t>
       </w:r>
       <w:proofErr w:type="spellStart"/>
       <w:r>
+        <w:rPr>
+          <w:rFonts w:ascii="Arial" w:hAnsi="Arial" w:cs="Arial"/>
+        </w:rPr>
         <w:t>tr</w:t>
       </w:r>
       <w:proofErr w:type="spellEnd"/>
       <w:r>
+        <w:rPr>
+          <w:rFonts w:ascii="Arial" w:hAnsi="Arial" w:cs="Arial"/>
+        </w:rPr>
         <w:t xml:space="preserve"> *</w:t>
       </w:r>
       <w:proofErr w:type="spellStart"/>
       <w:r>
+        <w:rPr>
+          <w:rFonts w:ascii="Arial" w:hAnsi="Arial" w:cs="Arial"/>
+        </w:rPr>
         <w:t>ngFor</w:t>
       </w:r>
       <w:proofErr w:type="spellEnd"/>
       <w:r>
+        <w:rPr>
+          <w:rFonts w:ascii="Arial" w:hAnsi="Arial" w:cs="Arial"/>
+        </w:rPr>
         <w:t xml:space="preserve"> thing&gt;</w:t>
       </w:r>
       <w:r>
+        <w:rPr>
+          <w:rFonts w:ascii="Arial" w:hAnsi="Arial" w:cs="Arial"/>
+        </w:rPr>
         <w:t xml:space="preserve"> and do {{usr.ID}}</w:t>
       </w:r>
     </w:p>
@@ -717,12 +1071,19 @@
           <w:ilvl w:val="0"/>
           <w:numId w:val="1"/>
         </w:numPr>
-      </w:pPr>
-      <w:r>
+        <w:rPr>
+          <w:rFonts w:ascii="Arial" w:hAnsi="Arial" w:cs="Arial"/>
+        </w:rPr>
+      </w:pPr>
+      <w:r>
+        <w:rPr>
+          <w:rFonts w:ascii="Arial" w:hAnsi="Arial" w:cs="Arial"/>
+        </w:rPr>
         <w:t xml:space="preserve">In user-list folder inside </w:t>
       </w:r>
       <w:r>
         <w:rPr>
+          <w:rFonts w:ascii="Arial" w:hAnsi="Arial" w:cs="Arial"/>
           <w:b/>
         </w:rPr>
         <w:t>user-list.component.html</w:t>
@@ -735,12 +1096,21 @@
           <w:ilvl w:val="1"/>
           <w:numId w:val="1"/>
         </w:numPr>
-      </w:pPr>
-      <w:r>
+        <w:rPr>
+          <w:rFonts w:ascii="Arial" w:hAnsi="Arial" w:cs="Arial"/>
+        </w:rPr>
+      </w:pPr>
+      <w:r>
+        <w:rPr>
+          <w:rFonts w:ascii="Arial" w:hAnsi="Arial" w:cs="Arial"/>
+        </w:rPr>
         <w:t xml:space="preserve">Add new &lt;div&gt; tag at the top with a </w:t>
       </w:r>
       <w:proofErr w:type="spellStart"/>
       <w:r>
+        <w:rPr>
+          <w:rFonts w:ascii="Arial" w:hAnsi="Arial" w:cs="Arial"/>
+        </w:rPr>
         <w:t>routerLink</w:t>
       </w:r>
       <w:proofErr w:type="spellEnd"/>
@@ -752,16 +1122,28 @@
           <w:ilvl w:val="1"/>
           <w:numId w:val="1"/>
         </w:numPr>
-      </w:pPr>
-      <w:r>
+        <w:rPr>
+          <w:rFonts w:ascii="Arial" w:hAnsi="Arial" w:cs="Arial"/>
+        </w:rPr>
+      </w:pPr>
+      <w:r>
+        <w:rPr>
+          <w:rFonts w:ascii="Arial" w:hAnsi="Arial" w:cs="Arial"/>
+        </w:rPr>
         <w:t xml:space="preserve">Add </w:t>
       </w:r>
       <w:proofErr w:type="spellStart"/>
       <w:r>
+        <w:rPr>
+          <w:rFonts w:ascii="Arial" w:hAnsi="Arial" w:cs="Arial"/>
+        </w:rPr>
         <w:t>routerLinks</w:t>
       </w:r>
       <w:proofErr w:type="spellEnd"/>
       <w:r>
+        <w:rPr>
+          <w:rFonts w:ascii="Arial" w:hAnsi="Arial" w:cs="Arial"/>
+        </w:rPr>
         <w:t xml:space="preserve"> below for Detail and Edit</w:t>
       </w:r>
     </w:p>
@@ -772,12 +1154,19 @@
           <w:ilvl w:val="0"/>
           <w:numId w:val="1"/>
         </w:numPr>
-      </w:pPr>
-      <w:r>
+        <w:rPr>
+          <w:rFonts w:ascii="Arial" w:hAnsi="Arial" w:cs="Arial"/>
+        </w:rPr>
+      </w:pPr>
+      <w:r>
+        <w:rPr>
+          <w:rFonts w:ascii="Arial" w:hAnsi="Arial" w:cs="Arial"/>
+        </w:rPr>
         <w:t xml:space="preserve">In user-detail folder inside </w:t>
       </w:r>
       <w:r>
         <w:rPr>
+          <w:rFonts w:ascii="Arial" w:hAnsi="Arial" w:cs="Arial"/>
           <w:b/>
         </w:rPr>
         <w:t>user-</w:t>
@@ -786,6 +1175,7 @@
       <w:proofErr w:type="gramStart"/>
       <w:r>
         <w:rPr>
+          <w:rFonts w:ascii="Arial" w:hAnsi="Arial" w:cs="Arial"/>
           <w:b/>
         </w:rPr>
         <w:t>detail.component</w:t>
@@ -793,6 +1183,7 @@
       <w:proofErr w:type="gramEnd"/>
       <w:r>
         <w:rPr>
+          <w:rFonts w:ascii="Arial" w:hAnsi="Arial" w:cs="Arial"/>
           <w:b/>
         </w:rPr>
         <w:t>.ts</w:t>
@@ -806,24 +1197,42 @@
           <w:ilvl w:val="1"/>
           <w:numId w:val="1"/>
         </w:numPr>
-      </w:pPr>
-      <w:r>
+        <w:rPr>
+          <w:rFonts w:ascii="Arial" w:hAnsi="Arial" w:cs="Arial"/>
+        </w:rPr>
+      </w:pPr>
+      <w:r>
+        <w:rPr>
+          <w:rFonts w:ascii="Arial" w:hAnsi="Arial" w:cs="Arial"/>
+        </w:rPr>
         <w:t xml:space="preserve">Import </w:t>
       </w:r>
       <w:proofErr w:type="spellStart"/>
       <w:r>
+        <w:rPr>
+          <w:rFonts w:ascii="Arial" w:hAnsi="Arial" w:cs="Arial"/>
+        </w:rPr>
         <w:t>ActivatedRoute</w:t>
       </w:r>
       <w:proofErr w:type="spellEnd"/>
       <w:r>
+        <w:rPr>
+          <w:rFonts w:ascii="Arial" w:hAnsi="Arial" w:cs="Arial"/>
+        </w:rPr>
         <w:t xml:space="preserve">, </w:t>
       </w:r>
       <w:proofErr w:type="spellStart"/>
       <w:r>
+        <w:rPr>
+          <w:rFonts w:ascii="Arial" w:hAnsi="Arial" w:cs="Arial"/>
+        </w:rPr>
         <w:t>UserService</w:t>
       </w:r>
       <w:proofErr w:type="spellEnd"/>
       <w:r>
+        <w:rPr>
+          <w:rFonts w:ascii="Arial" w:hAnsi="Arial" w:cs="Arial"/>
+        </w:rPr>
         <w:t>, and User class</w:t>
       </w:r>
     </w:p>
@@ -834,17 +1243,29 @@
           <w:ilvl w:val="1"/>
           <w:numId w:val="1"/>
         </w:numPr>
-      </w:pPr>
-      <w:r>
+        <w:rPr>
+          <w:rFonts w:ascii="Arial" w:hAnsi="Arial" w:cs="Arial"/>
+        </w:rPr>
+      </w:pPr>
+      <w:r>
+        <w:rPr>
+          <w:rFonts w:ascii="Arial" w:hAnsi="Arial" w:cs="Arial"/>
+        </w:rPr>
         <w:lastRenderedPageBreak/>
         <w:t xml:space="preserve">Add </w:t>
       </w:r>
       <w:proofErr w:type="spellStart"/>
       <w:r>
+        <w:rPr>
+          <w:rFonts w:ascii="Arial" w:hAnsi="Arial" w:cs="Arial"/>
+        </w:rPr>
         <w:t>ActivatedRoute</w:t>
       </w:r>
       <w:proofErr w:type="spellEnd"/>
       <w:r>
+        <w:rPr>
+          <w:rFonts w:ascii="Arial" w:hAnsi="Arial" w:cs="Arial"/>
+        </w:rPr>
         <w:t xml:space="preserve"> to constructor</w:t>
       </w:r>
     </w:p>
@@ -855,16 +1276,28 @@
           <w:ilvl w:val="1"/>
           <w:numId w:val="1"/>
         </w:numPr>
-      </w:pPr>
-      <w:r>
+        <w:rPr>
+          <w:rFonts w:ascii="Arial" w:hAnsi="Arial" w:cs="Arial"/>
+        </w:rPr>
+      </w:pPr>
+      <w:r>
+        <w:rPr>
+          <w:rFonts w:ascii="Arial" w:hAnsi="Arial" w:cs="Arial"/>
+        </w:rPr>
         <w:t xml:space="preserve">In </w:t>
       </w:r>
       <w:proofErr w:type="spellStart"/>
       <w:r>
+        <w:rPr>
+          <w:rFonts w:ascii="Arial" w:hAnsi="Arial" w:cs="Arial"/>
+        </w:rPr>
         <w:t>UserDetailComponent</w:t>
       </w:r>
       <w:proofErr w:type="spellEnd"/>
       <w:r>
+        <w:rPr>
+          <w:rFonts w:ascii="Arial" w:hAnsi="Arial" w:cs="Arial"/>
+        </w:rPr>
         <w:t>, add an instance of user type User</w:t>
       </w:r>
     </w:p>
@@ -875,24 +1308,42 @@
           <w:ilvl w:val="1"/>
           <w:numId w:val="1"/>
         </w:numPr>
-      </w:pPr>
-      <w:r>
+        <w:rPr>
+          <w:rFonts w:ascii="Arial" w:hAnsi="Arial" w:cs="Arial"/>
+        </w:rPr>
+      </w:pPr>
+      <w:r>
+        <w:rPr>
+          <w:rFonts w:ascii="Arial" w:hAnsi="Arial" w:cs="Arial"/>
+        </w:rPr>
         <w:t xml:space="preserve">In </w:t>
       </w:r>
       <w:proofErr w:type="spellStart"/>
       <w:r>
+        <w:rPr>
+          <w:rFonts w:ascii="Arial" w:hAnsi="Arial" w:cs="Arial"/>
+        </w:rPr>
         <w:t>ngOnInit</w:t>
       </w:r>
       <w:proofErr w:type="spellEnd"/>
       <w:r>
+        <w:rPr>
+          <w:rFonts w:ascii="Arial" w:hAnsi="Arial" w:cs="Arial"/>
+        </w:rPr>
         <w:t xml:space="preserve"> </w:t>
       </w:r>
       <w:proofErr w:type="gramStart"/>
       <w:r>
+        <w:rPr>
+          <w:rFonts w:ascii="Arial" w:hAnsi="Arial" w:cs="Arial"/>
+        </w:rPr>
         <w:t>get :id</w:t>
       </w:r>
       <w:proofErr w:type="gramEnd"/>
       <w:r>
+        <w:rPr>
+          <w:rFonts w:ascii="Arial" w:hAnsi="Arial" w:cs="Arial"/>
+        </w:rPr>
         <w:t xml:space="preserve"> from route</w:t>
       </w:r>
     </w:p>
@@ -903,24 +1354,42 @@
           <w:ilvl w:val="1"/>
           <w:numId w:val="1"/>
         </w:numPr>
-      </w:pPr>
-      <w:r>
+        <w:rPr>
+          <w:rFonts w:ascii="Arial" w:hAnsi="Arial" w:cs="Arial"/>
+        </w:rPr>
+      </w:pPr>
+      <w:r>
+        <w:rPr>
+          <w:rFonts w:ascii="Arial" w:hAnsi="Arial" w:cs="Arial"/>
+        </w:rPr>
         <w:t xml:space="preserve">Get user from </w:t>
       </w:r>
       <w:proofErr w:type="spellStart"/>
       <w:r>
+        <w:rPr>
+          <w:rFonts w:ascii="Arial" w:hAnsi="Arial" w:cs="Arial"/>
+        </w:rPr>
         <w:t>UserService</w:t>
       </w:r>
       <w:proofErr w:type="spellEnd"/>
       <w:r>
+        <w:rPr>
+          <w:rFonts w:ascii="Arial" w:hAnsi="Arial" w:cs="Arial"/>
+        </w:rPr>
         <w:t xml:space="preserve"> (inject </w:t>
       </w:r>
       <w:proofErr w:type="spellStart"/>
       <w:r>
+        <w:rPr>
+          <w:rFonts w:ascii="Arial" w:hAnsi="Arial" w:cs="Arial"/>
+        </w:rPr>
         <w:t>UserService</w:t>
       </w:r>
       <w:proofErr w:type="spellEnd"/>
       <w:r>
+        <w:rPr>
+          <w:rFonts w:ascii="Arial" w:hAnsi="Arial" w:cs="Arial"/>
+        </w:rPr>
         <w:t xml:space="preserve"> into constructor</w:t>
       </w:r>
     </w:p>
@@ -931,12 +1400,19 @@
           <w:ilvl w:val="0"/>
           <w:numId w:val="1"/>
         </w:numPr>
-      </w:pPr>
-      <w:r>
+        <w:rPr>
+          <w:rFonts w:ascii="Arial" w:hAnsi="Arial" w:cs="Arial"/>
+        </w:rPr>
+      </w:pPr>
+      <w:r>
+        <w:rPr>
+          <w:rFonts w:ascii="Arial" w:hAnsi="Arial" w:cs="Arial"/>
+        </w:rPr>
         <w:t xml:space="preserve">In user-detail folder inside </w:t>
       </w:r>
       <w:r>
         <w:rPr>
+          <w:rFonts w:ascii="Arial" w:hAnsi="Arial" w:cs="Arial"/>
           <w:b/>
         </w:rPr>
         <w:t>user-detail.component.html</w:t>
@@ -949,8 +1425,14 @@
           <w:ilvl w:val="1"/>
           <w:numId w:val="1"/>
         </w:numPr>
-      </w:pPr>
-      <w:r>
+        <w:rPr>
+          <w:rFonts w:ascii="Arial" w:hAnsi="Arial" w:cs="Arial"/>
+        </w:rPr>
+      </w:pPr>
+      <w:r>
+        <w:rPr>
+          <w:rFonts w:ascii="Arial" w:hAnsi="Arial" w:cs="Arial"/>
+        </w:rPr>
         <w:t>Display the page title (User Detail)</w:t>
       </w:r>
     </w:p>
@@ -961,8 +1443,14 @@
           <w:ilvl w:val="1"/>
           <w:numId w:val="1"/>
         </w:numPr>
-      </w:pPr>
-      <w:r>
+        <w:rPr>
+          <w:rFonts w:ascii="Arial" w:hAnsi="Arial" w:cs="Arial"/>
+        </w:rPr>
+      </w:pPr>
+      <w:r>
+        <w:rPr>
+          <w:rFonts w:ascii="Arial" w:hAnsi="Arial" w:cs="Arial"/>
+        </w:rPr>
         <w:t>Add a table</w:t>
       </w:r>
     </w:p>
@@ -973,19 +1461,34 @@
           <w:ilvl w:val="1"/>
           <w:numId w:val="1"/>
         </w:numPr>
-      </w:pPr>
-      <w:r>
+        <w:rPr>
+          <w:rFonts w:ascii="Arial" w:hAnsi="Arial" w:cs="Arial"/>
+        </w:rPr>
+      </w:pPr>
+      <w:r>
+        <w:rPr>
+          <w:rFonts w:ascii="Arial" w:hAnsi="Arial" w:cs="Arial"/>
+        </w:rPr>
         <w:t>Add *</w:t>
       </w:r>
       <w:proofErr w:type="spellStart"/>
       <w:r>
+        <w:rPr>
+          <w:rFonts w:ascii="Arial" w:hAnsi="Arial" w:cs="Arial"/>
+        </w:rPr>
         <w:t>ngIf</w:t>
       </w:r>
       <w:proofErr w:type="spellEnd"/>
       <w:r>
+        <w:rPr>
+          <w:rFonts w:ascii="Arial" w:hAnsi="Arial" w:cs="Arial"/>
+        </w:rPr>
         <w:t xml:space="preserve"> = “user” to &lt;table&gt; tag</w:t>
       </w:r>
       <w:r>
+        <w:rPr>
+          <w:rFonts w:ascii="Arial" w:hAnsi="Arial" w:cs="Arial"/>
+        </w:rPr>
         <w:t xml:space="preserve"> (this gets rid of errors)</w:t>
       </w:r>
     </w:p>
@@ -996,11 +1499,1345 @@
           <w:ilvl w:val="0"/>
           <w:numId w:val="1"/>
         </w:numPr>
-      </w:pPr>
-      <w:bookmarkStart w:id="0" w:name="_GoBack"/>
-      <w:bookmarkEnd w:id="0"/>
-    </w:p>
-    <w:p/>
+        <w:rPr>
+          <w:rFonts w:ascii="Arial" w:hAnsi="Arial" w:cs="Arial"/>
+        </w:rPr>
+      </w:pPr>
+      <w:r>
+        <w:rPr>
+          <w:rFonts w:ascii="Arial" w:hAnsi="Arial" w:cs="Arial"/>
+        </w:rPr>
+        <w:t xml:space="preserve">In </w:t>
+      </w:r>
+      <w:proofErr w:type="spellStart"/>
+      <w:proofErr w:type="gramStart"/>
+      <w:r>
+        <w:rPr>
+          <w:rFonts w:ascii="Arial" w:hAnsi="Arial" w:cs="Arial"/>
+          <w:b/>
+        </w:rPr>
+        <w:t>app.module</w:t>
+      </w:r>
+      <w:proofErr w:type="spellEnd"/>
+      <w:proofErr w:type="gramEnd"/>
+    </w:p>
+    <w:p>
+      <w:pPr>
+        <w:pStyle w:val="ListParagraph"/>
+        <w:numPr>
+          <w:ilvl w:val="1"/>
+          <w:numId w:val="1"/>
+        </w:numPr>
+        <w:rPr>
+          <w:rFonts w:ascii="Arial" w:hAnsi="Arial" w:cs="Arial"/>
+        </w:rPr>
+      </w:pPr>
+      <w:r>
+        <w:rPr>
+          <w:rFonts w:ascii="Arial" w:hAnsi="Arial" w:cs="Arial"/>
+        </w:rPr>
+        <w:t xml:space="preserve">Import </w:t>
+      </w:r>
+      <w:proofErr w:type="spellStart"/>
+      <w:r>
+        <w:rPr>
+          <w:rFonts w:ascii="Arial" w:hAnsi="Arial" w:cs="Arial"/>
+        </w:rPr>
+        <w:t>FormsModule</w:t>
+      </w:r>
+      <w:proofErr w:type="spellEnd"/>
+    </w:p>
+    <w:p>
+      <w:pPr>
+        <w:pStyle w:val="ListParagraph"/>
+        <w:numPr>
+          <w:ilvl w:val="1"/>
+          <w:numId w:val="1"/>
+        </w:numPr>
+        <w:rPr>
+          <w:rFonts w:ascii="Arial" w:hAnsi="Arial" w:cs="Arial"/>
+        </w:rPr>
+      </w:pPr>
+      <w:r>
+        <w:rPr>
+          <w:rFonts w:ascii="Arial" w:hAnsi="Arial" w:cs="Arial"/>
+        </w:rPr>
+        <w:t xml:space="preserve">Add </w:t>
+      </w:r>
+      <w:proofErr w:type="spellStart"/>
+      <w:r>
+        <w:rPr>
+          <w:rFonts w:ascii="Arial" w:hAnsi="Arial" w:cs="Arial"/>
+        </w:rPr>
+        <w:t>FormsModule</w:t>
+      </w:r>
+      <w:proofErr w:type="spellEnd"/>
+      <w:r>
+        <w:rPr>
+          <w:rFonts w:ascii="Arial" w:hAnsi="Arial" w:cs="Arial"/>
+        </w:rPr>
+        <w:t xml:space="preserve"> to import array</w:t>
+      </w:r>
+    </w:p>
+    <w:p>
+      <w:pPr>
+        <w:pStyle w:val="ListParagraph"/>
+        <w:numPr>
+          <w:ilvl w:val="0"/>
+          <w:numId w:val="1"/>
+        </w:numPr>
+        <w:rPr>
+          <w:rFonts w:ascii="Arial" w:hAnsi="Arial" w:cs="Arial"/>
+        </w:rPr>
+      </w:pPr>
+      <w:r>
+        <w:rPr>
+          <w:rFonts w:ascii="Arial" w:hAnsi="Arial" w:cs="Arial"/>
+        </w:rPr>
+        <w:t xml:space="preserve">In </w:t>
+      </w:r>
+      <w:r>
+        <w:rPr>
+          <w:rFonts w:ascii="Arial" w:hAnsi="Arial" w:cs="Arial"/>
+          <w:b/>
+        </w:rPr>
+        <w:t>user-</w:t>
+      </w:r>
+      <w:proofErr w:type="spellStart"/>
+      <w:proofErr w:type="gramStart"/>
+      <w:r>
+        <w:rPr>
+          <w:rFonts w:ascii="Arial" w:hAnsi="Arial" w:cs="Arial"/>
+          <w:b/>
+        </w:rPr>
+        <w:t>edit.component</w:t>
+      </w:r>
+      <w:proofErr w:type="gramEnd"/>
+      <w:r>
+        <w:rPr>
+          <w:rFonts w:ascii="Arial" w:hAnsi="Arial" w:cs="Arial"/>
+          <w:b/>
+        </w:rPr>
+        <w:t>.ts</w:t>
+      </w:r>
+      <w:proofErr w:type="spellEnd"/>
+    </w:p>
+    <w:p>
+      <w:pPr>
+        <w:pStyle w:val="ListParagraph"/>
+        <w:numPr>
+          <w:ilvl w:val="1"/>
+          <w:numId w:val="1"/>
+        </w:numPr>
+        <w:rPr>
+          <w:rFonts w:ascii="Arial" w:hAnsi="Arial" w:cs="Arial"/>
+        </w:rPr>
+      </w:pPr>
+      <w:r>
+        <w:rPr>
+          <w:rFonts w:ascii="Arial" w:hAnsi="Arial" w:cs="Arial"/>
+        </w:rPr>
+        <w:t xml:space="preserve">Import </w:t>
+      </w:r>
+      <w:proofErr w:type="spellStart"/>
+      <w:r>
+        <w:rPr>
+          <w:rFonts w:ascii="Arial" w:hAnsi="Arial" w:cs="Arial"/>
+        </w:rPr>
+        <w:t>ActivatedRoute</w:t>
+      </w:r>
+      <w:proofErr w:type="spellEnd"/>
+      <w:r>
+        <w:rPr>
+          <w:rFonts w:ascii="Arial" w:hAnsi="Arial" w:cs="Arial"/>
+        </w:rPr>
+        <w:t xml:space="preserve"> and Router</w:t>
+      </w:r>
+    </w:p>
+    <w:p>
+      <w:pPr>
+        <w:pStyle w:val="ListParagraph"/>
+        <w:numPr>
+          <w:ilvl w:val="1"/>
+          <w:numId w:val="1"/>
+        </w:numPr>
+        <w:rPr>
+          <w:rFonts w:ascii="Arial" w:hAnsi="Arial" w:cs="Arial"/>
+        </w:rPr>
+      </w:pPr>
+      <w:r>
+        <w:rPr>
+          <w:rFonts w:ascii="Arial" w:hAnsi="Arial" w:cs="Arial"/>
+        </w:rPr>
+        <w:t xml:space="preserve">Import </w:t>
+      </w:r>
+      <w:proofErr w:type="spellStart"/>
+      <w:r>
+        <w:rPr>
+          <w:rFonts w:ascii="Arial" w:hAnsi="Arial" w:cs="Arial"/>
+        </w:rPr>
+        <w:t>UserService</w:t>
+      </w:r>
+      <w:proofErr w:type="spellEnd"/>
+      <w:r>
+        <w:rPr>
+          <w:rFonts w:ascii="Arial" w:hAnsi="Arial" w:cs="Arial"/>
+        </w:rPr>
+        <w:t xml:space="preserve"> and User class</w:t>
+      </w:r>
+    </w:p>
+    <w:p>
+      <w:pPr>
+        <w:pStyle w:val="ListParagraph"/>
+        <w:numPr>
+          <w:ilvl w:val="1"/>
+          <w:numId w:val="1"/>
+        </w:numPr>
+        <w:rPr>
+          <w:rFonts w:ascii="Arial" w:hAnsi="Arial" w:cs="Arial"/>
+        </w:rPr>
+      </w:pPr>
+      <w:r>
+        <w:rPr>
+          <w:rFonts w:ascii="Arial" w:hAnsi="Arial" w:cs="Arial"/>
+        </w:rPr>
+        <w:t xml:space="preserve">Inject </w:t>
+      </w:r>
+      <w:proofErr w:type="spellStart"/>
+      <w:r>
+        <w:rPr>
+          <w:rFonts w:ascii="Arial" w:hAnsi="Arial" w:cs="Arial"/>
+        </w:rPr>
+        <w:t>UserService</w:t>
+      </w:r>
+      <w:proofErr w:type="spellEnd"/>
+      <w:r>
+        <w:rPr>
+          <w:rFonts w:ascii="Arial" w:hAnsi="Arial" w:cs="Arial"/>
+        </w:rPr>
+        <w:t xml:space="preserve">, </w:t>
+      </w:r>
+      <w:proofErr w:type="spellStart"/>
+      <w:r>
+        <w:rPr>
+          <w:rFonts w:ascii="Arial" w:hAnsi="Arial" w:cs="Arial"/>
+        </w:rPr>
+        <w:t>ActivatedRouter</w:t>
+      </w:r>
+      <w:proofErr w:type="spellEnd"/>
+      <w:r>
+        <w:rPr>
+          <w:rFonts w:ascii="Arial" w:hAnsi="Arial" w:cs="Arial"/>
+        </w:rPr>
+        <w:t>, and Router into constructor</w:t>
+      </w:r>
+    </w:p>
+    <w:p>
+      <w:pPr>
+        <w:pStyle w:val="ListParagraph"/>
+        <w:numPr>
+          <w:ilvl w:val="1"/>
+          <w:numId w:val="1"/>
+        </w:numPr>
+        <w:rPr>
+          <w:rFonts w:ascii="Arial" w:hAnsi="Arial" w:cs="Arial"/>
+        </w:rPr>
+      </w:pPr>
+      <w:r>
+        <w:rPr>
+          <w:rFonts w:ascii="Arial" w:hAnsi="Arial" w:cs="Arial"/>
+        </w:rPr>
+        <w:t>Create an instance of user of type User</w:t>
+      </w:r>
+    </w:p>
+    <w:p>
+      <w:pPr>
+        <w:pStyle w:val="ListParagraph"/>
+        <w:numPr>
+          <w:ilvl w:val="1"/>
+          <w:numId w:val="1"/>
+        </w:numPr>
+        <w:rPr>
+          <w:rFonts w:ascii="Arial" w:hAnsi="Arial" w:cs="Arial"/>
+        </w:rPr>
+      </w:pPr>
+      <w:r>
+        <w:rPr>
+          <w:rFonts w:ascii="Arial" w:hAnsi="Arial" w:cs="Arial"/>
+        </w:rPr>
+        <w:t>Create save function</w:t>
+      </w:r>
+    </w:p>
+    <w:p>
+      <w:pPr>
+        <w:pStyle w:val="ListParagraph"/>
+        <w:numPr>
+          <w:ilvl w:val="1"/>
+          <w:numId w:val="1"/>
+        </w:numPr>
+        <w:rPr>
+          <w:rFonts w:ascii="Arial" w:hAnsi="Arial" w:cs="Arial"/>
+        </w:rPr>
+      </w:pPr>
+      <w:r>
+        <w:rPr>
+          <w:rFonts w:ascii="Arial" w:hAnsi="Arial" w:cs="Arial"/>
+        </w:rPr>
+        <w:t xml:space="preserve">Do something in </w:t>
+      </w:r>
+      <w:proofErr w:type="spellStart"/>
+      <w:r>
+        <w:rPr>
+          <w:rFonts w:ascii="Arial" w:hAnsi="Arial" w:cs="Arial"/>
+        </w:rPr>
+        <w:t>ngOnInit</w:t>
+      </w:r>
+      <w:proofErr w:type="spellEnd"/>
+    </w:p>
+    <w:p>
+      <w:pPr>
+        <w:pStyle w:val="ListParagraph"/>
+        <w:numPr>
+          <w:ilvl w:val="0"/>
+          <w:numId w:val="1"/>
+        </w:numPr>
+        <w:rPr>
+          <w:rFonts w:ascii="Arial" w:hAnsi="Arial" w:cs="Arial"/>
+        </w:rPr>
+      </w:pPr>
+      <w:r>
+        <w:rPr>
+          <w:rFonts w:ascii="Arial" w:hAnsi="Arial" w:cs="Arial"/>
+        </w:rPr>
+        <w:t xml:space="preserve">In </w:t>
+      </w:r>
+      <w:proofErr w:type="spellStart"/>
+      <w:proofErr w:type="gramStart"/>
+      <w:r>
+        <w:rPr>
+          <w:rFonts w:ascii="Arial" w:hAnsi="Arial" w:cs="Arial"/>
+          <w:b/>
+        </w:rPr>
+        <w:t>user.service</w:t>
+      </w:r>
+      <w:proofErr w:type="gramEnd"/>
+      <w:r>
+        <w:rPr>
+          <w:rFonts w:ascii="Arial" w:hAnsi="Arial" w:cs="Arial"/>
+          <w:b/>
+        </w:rPr>
+        <w:t>.ts</w:t>
+      </w:r>
+      <w:proofErr w:type="spellEnd"/>
+    </w:p>
+    <w:p>
+      <w:pPr>
+        <w:pStyle w:val="ListParagraph"/>
+        <w:numPr>
+          <w:ilvl w:val="1"/>
+          <w:numId w:val="1"/>
+        </w:numPr>
+        <w:rPr>
+          <w:rFonts w:ascii="Arial" w:hAnsi="Arial" w:cs="Arial"/>
+        </w:rPr>
+      </w:pPr>
+      <w:r>
+        <w:rPr>
+          <w:rFonts w:ascii="Arial" w:hAnsi="Arial" w:cs="Arial"/>
+        </w:rPr>
+        <w:t>add the add function</w:t>
+      </w:r>
+    </w:p>
+    <w:p>
+      <w:pPr>
+        <w:pStyle w:val="ListParagraph"/>
+        <w:numPr>
+          <w:ilvl w:val="1"/>
+          <w:numId w:val="1"/>
+        </w:numPr>
+        <w:rPr>
+          <w:rFonts w:ascii="Arial" w:hAnsi="Arial" w:cs="Arial"/>
+        </w:rPr>
+      </w:pPr>
+      <w:r>
+        <w:rPr>
+          <w:rFonts w:ascii="Arial" w:hAnsi="Arial" w:cs="Arial"/>
+        </w:rPr>
+        <w:t>add change (update) and remove (delete)</w:t>
+      </w:r>
+    </w:p>
+    <w:p>
+      <w:pPr>
+        <w:pStyle w:val="ListParagraph"/>
+        <w:numPr>
+          <w:ilvl w:val="0"/>
+          <w:numId w:val="1"/>
+        </w:numPr>
+        <w:rPr>
+          <w:rFonts w:ascii="Arial" w:hAnsi="Arial" w:cs="Arial"/>
+        </w:rPr>
+      </w:pPr>
+      <w:r>
+        <w:rPr>
+          <w:rFonts w:ascii="Arial" w:hAnsi="Arial" w:cs="Arial"/>
+        </w:rPr>
+        <w:t xml:space="preserve">in </w:t>
+      </w:r>
+      <w:r>
+        <w:rPr>
+          <w:rFonts w:ascii="Arial" w:hAnsi="Arial" w:cs="Arial"/>
+          <w:b/>
+        </w:rPr>
+        <w:t>user-edit.component.html</w:t>
+      </w:r>
+    </w:p>
+    <w:p>
+      <w:pPr>
+        <w:pStyle w:val="ListParagraph"/>
+        <w:numPr>
+          <w:ilvl w:val="1"/>
+          <w:numId w:val="1"/>
+        </w:numPr>
+        <w:rPr>
+          <w:rFonts w:ascii="Arial" w:hAnsi="Arial" w:cs="Arial"/>
+        </w:rPr>
+      </w:pPr>
+      <w:r>
+        <w:rPr>
+          <w:rFonts w:ascii="Arial" w:hAnsi="Arial" w:cs="Arial"/>
+        </w:rPr>
+        <w:t>add some styling tables!</w:t>
+      </w:r>
+    </w:p>
+    <w:p>
+      <w:pPr>
+        <w:pStyle w:val="ListParagraph"/>
+        <w:numPr>
+          <w:ilvl w:val="0"/>
+          <w:numId w:val="1"/>
+        </w:numPr>
+        <w:rPr>
+          <w:rFonts w:ascii="Arial" w:hAnsi="Arial" w:cs="Arial"/>
+        </w:rPr>
+      </w:pPr>
+      <w:r>
+        <w:rPr>
+          <w:rFonts w:ascii="Arial" w:hAnsi="Arial" w:cs="Arial"/>
+        </w:rPr>
+        <w:t xml:space="preserve">In </w:t>
+      </w:r>
+      <w:r>
+        <w:rPr>
+          <w:rFonts w:ascii="Arial" w:hAnsi="Arial" w:cs="Arial"/>
+          <w:b/>
+        </w:rPr>
+        <w:t>user-create.component.</w:t>
+      </w:r>
+      <w:r>
+        <w:rPr>
+          <w:rFonts w:ascii="Arial" w:hAnsi="Arial" w:cs="Arial"/>
+          <w:b/>
+        </w:rPr>
+        <w:t>html</w:t>
+      </w:r>
+    </w:p>
+    <w:p>
+      <w:pPr>
+        <w:pStyle w:val="ListParagraph"/>
+        <w:numPr>
+          <w:ilvl w:val="1"/>
+          <w:numId w:val="1"/>
+        </w:numPr>
+        <w:rPr>
+          <w:rFonts w:ascii="Arial" w:hAnsi="Arial" w:cs="Arial"/>
+        </w:rPr>
+      </w:pPr>
+      <w:r>
+        <w:rPr>
+          <w:rFonts w:ascii="Arial" w:hAnsi="Arial" w:cs="Arial"/>
+        </w:rPr>
+        <w:t xml:space="preserve">Copy and paste html table styling from </w:t>
+      </w:r>
+      <w:r>
+        <w:rPr>
+          <w:rFonts w:ascii="Arial" w:hAnsi="Arial" w:cs="Arial"/>
+          <w:b/>
+        </w:rPr>
+        <w:t>user-edit.component.html</w:t>
+      </w:r>
+    </w:p>
+    <w:p>
+      <w:pPr>
+        <w:pStyle w:val="ListParagraph"/>
+        <w:numPr>
+          <w:ilvl w:val="0"/>
+          <w:numId w:val="1"/>
+        </w:numPr>
+        <w:rPr>
+          <w:rFonts w:ascii="Arial" w:hAnsi="Arial" w:cs="Arial"/>
+        </w:rPr>
+      </w:pPr>
+      <w:r>
+        <w:rPr>
+          <w:rFonts w:ascii="Arial" w:hAnsi="Arial" w:cs="Arial"/>
+        </w:rPr>
+        <w:t xml:space="preserve">In user-create folder inside </w:t>
+      </w:r>
+      <w:r>
+        <w:rPr>
+          <w:rFonts w:ascii="Arial" w:hAnsi="Arial" w:cs="Arial"/>
+          <w:b/>
+        </w:rPr>
+        <w:t>user-</w:t>
+      </w:r>
+      <w:proofErr w:type="spellStart"/>
+      <w:proofErr w:type="gramStart"/>
+      <w:r>
+        <w:rPr>
+          <w:rFonts w:ascii="Arial" w:hAnsi="Arial" w:cs="Arial"/>
+          <w:b/>
+        </w:rPr>
+        <w:t>create.component</w:t>
+      </w:r>
+      <w:proofErr w:type="gramEnd"/>
+      <w:r>
+        <w:rPr>
+          <w:rFonts w:ascii="Arial" w:hAnsi="Arial" w:cs="Arial"/>
+          <w:b/>
+        </w:rPr>
+        <w:t>.ts</w:t>
+      </w:r>
+      <w:proofErr w:type="spellEnd"/>
+    </w:p>
+    <w:p>
+      <w:pPr>
+        <w:pStyle w:val="ListParagraph"/>
+        <w:numPr>
+          <w:ilvl w:val="1"/>
+          <w:numId w:val="1"/>
+        </w:numPr>
+        <w:rPr>
+          <w:rFonts w:ascii="Arial" w:hAnsi="Arial" w:cs="Arial"/>
+        </w:rPr>
+      </w:pPr>
+      <w:r>
+        <w:rPr>
+          <w:rFonts w:ascii="Arial" w:hAnsi="Arial" w:cs="Arial"/>
+        </w:rPr>
+        <w:t xml:space="preserve">Import Router, </w:t>
+      </w:r>
+      <w:proofErr w:type="spellStart"/>
+      <w:r>
+        <w:rPr>
+          <w:rFonts w:ascii="Arial" w:hAnsi="Arial" w:cs="Arial"/>
+        </w:rPr>
+        <w:t>UserService</w:t>
+      </w:r>
+      <w:proofErr w:type="spellEnd"/>
+      <w:r>
+        <w:rPr>
+          <w:rFonts w:ascii="Arial" w:hAnsi="Arial" w:cs="Arial"/>
+        </w:rPr>
+        <w:t>, and User class</w:t>
+      </w:r>
+    </w:p>
+    <w:p>
+      <w:pPr>
+        <w:pStyle w:val="ListParagraph"/>
+        <w:numPr>
+          <w:ilvl w:val="1"/>
+          <w:numId w:val="1"/>
+        </w:numPr>
+        <w:rPr>
+          <w:rFonts w:ascii="Arial" w:hAnsi="Arial" w:cs="Arial"/>
+        </w:rPr>
+      </w:pPr>
+      <w:r>
+        <w:rPr>
+          <w:rFonts w:ascii="Arial" w:hAnsi="Arial" w:cs="Arial"/>
+        </w:rPr>
+        <w:t>Create an instance of an empty user</w:t>
+      </w:r>
+    </w:p>
+    <w:p>
+      <w:pPr>
+        <w:pStyle w:val="ListParagraph"/>
+        <w:numPr>
+          <w:ilvl w:val="1"/>
+          <w:numId w:val="1"/>
+        </w:numPr>
+        <w:rPr>
+          <w:rFonts w:ascii="Arial" w:hAnsi="Arial" w:cs="Arial"/>
+        </w:rPr>
+      </w:pPr>
+      <w:r>
+        <w:rPr>
+          <w:rFonts w:ascii="Arial" w:hAnsi="Arial" w:cs="Arial"/>
+        </w:rPr>
+        <w:t xml:space="preserve">Inject </w:t>
+      </w:r>
+      <w:proofErr w:type="spellStart"/>
+      <w:r>
+        <w:rPr>
+          <w:rFonts w:ascii="Arial" w:hAnsi="Arial" w:cs="Arial"/>
+        </w:rPr>
+        <w:t>UserService</w:t>
+      </w:r>
+      <w:proofErr w:type="spellEnd"/>
+      <w:r>
+        <w:rPr>
+          <w:rFonts w:ascii="Arial" w:hAnsi="Arial" w:cs="Arial"/>
+        </w:rPr>
+        <w:t xml:space="preserve"> and Router into constructor</w:t>
+      </w:r>
+    </w:p>
+    <w:p>
+      <w:pPr>
+        <w:pStyle w:val="ListParagraph"/>
+        <w:numPr>
+          <w:ilvl w:val="1"/>
+          <w:numId w:val="1"/>
+        </w:numPr>
+        <w:rPr>
+          <w:rFonts w:ascii="Arial" w:hAnsi="Arial" w:cs="Arial"/>
+        </w:rPr>
+      </w:pPr>
+      <w:r>
+        <w:rPr>
+          <w:rFonts w:ascii="Arial" w:hAnsi="Arial" w:cs="Arial"/>
+        </w:rPr>
+        <w:t xml:space="preserve">Add the add function (copy from save in </w:t>
+      </w:r>
+      <w:r>
+        <w:rPr>
+          <w:rFonts w:ascii="Arial" w:hAnsi="Arial" w:cs="Arial"/>
+          <w:b/>
+        </w:rPr>
+        <w:t>user-</w:t>
+      </w:r>
+      <w:proofErr w:type="spellStart"/>
+      <w:proofErr w:type="gramStart"/>
+      <w:r>
+        <w:rPr>
+          <w:rFonts w:ascii="Arial" w:hAnsi="Arial" w:cs="Arial"/>
+          <w:b/>
+        </w:rPr>
+        <w:t>edit.component</w:t>
+      </w:r>
+      <w:proofErr w:type="gramEnd"/>
+      <w:r>
+        <w:rPr>
+          <w:rFonts w:ascii="Arial" w:hAnsi="Arial" w:cs="Arial"/>
+          <w:b/>
+        </w:rPr>
+        <w:t>.ts</w:t>
+      </w:r>
+      <w:proofErr w:type="spellEnd"/>
+      <w:r>
+        <w:rPr>
+          <w:rFonts w:ascii="Arial" w:hAnsi="Arial" w:cs="Arial"/>
+        </w:rPr>
+        <w:t>)</w:t>
+      </w:r>
+    </w:p>
+    <w:p>
+      <w:pPr>
+        <w:pStyle w:val="ListParagraph"/>
+        <w:numPr>
+          <w:ilvl w:val="0"/>
+          <w:numId w:val="1"/>
+        </w:numPr>
+        <w:rPr>
+          <w:rFonts w:ascii="Arial" w:hAnsi="Arial" w:cs="Arial"/>
+        </w:rPr>
+      </w:pPr>
+      <w:r>
+        <w:rPr>
+          <w:rFonts w:ascii="Arial" w:hAnsi="Arial" w:cs="Arial"/>
+        </w:rPr>
+        <w:t xml:space="preserve">In user-detail folder inside </w:t>
+      </w:r>
+      <w:r>
+        <w:rPr>
+          <w:rFonts w:ascii="Arial" w:hAnsi="Arial" w:cs="Arial"/>
+          <w:b/>
+        </w:rPr>
+        <w:t>user-</w:t>
+      </w:r>
+      <w:proofErr w:type="spellStart"/>
+      <w:proofErr w:type="gramStart"/>
+      <w:r>
+        <w:rPr>
+          <w:rFonts w:ascii="Arial" w:hAnsi="Arial" w:cs="Arial"/>
+          <w:b/>
+        </w:rPr>
+        <w:t>detail.component</w:t>
+      </w:r>
+      <w:proofErr w:type="gramEnd"/>
+      <w:r>
+        <w:rPr>
+          <w:rFonts w:ascii="Arial" w:hAnsi="Arial" w:cs="Arial"/>
+          <w:b/>
+        </w:rPr>
+        <w:t>.ts</w:t>
+      </w:r>
+      <w:proofErr w:type="spellEnd"/>
+    </w:p>
+    <w:p>
+      <w:pPr>
+        <w:pStyle w:val="ListParagraph"/>
+        <w:numPr>
+          <w:ilvl w:val="1"/>
+          <w:numId w:val="1"/>
+        </w:numPr>
+        <w:rPr>
+          <w:rFonts w:ascii="Arial" w:hAnsi="Arial" w:cs="Arial"/>
+        </w:rPr>
+      </w:pPr>
+      <w:r>
+        <w:rPr>
+          <w:rFonts w:ascii="Arial" w:hAnsi="Arial" w:cs="Arial"/>
+        </w:rPr>
+        <w:t>Add a remove (delete) function</w:t>
+      </w:r>
+    </w:p>
+    <w:p>
+      <w:pPr>
+        <w:pStyle w:val="ListParagraph"/>
+        <w:numPr>
+          <w:ilvl w:val="1"/>
+          <w:numId w:val="1"/>
+        </w:numPr>
+        <w:rPr>
+          <w:rFonts w:ascii="Arial" w:hAnsi="Arial" w:cs="Arial"/>
+        </w:rPr>
+      </w:pPr>
+      <w:r>
+        <w:rPr>
+          <w:rFonts w:ascii="Arial" w:hAnsi="Arial" w:cs="Arial"/>
+        </w:rPr>
+        <w:t>Import Router</w:t>
+      </w:r>
+    </w:p>
+    <w:p>
+      <w:pPr>
+        <w:pStyle w:val="ListParagraph"/>
+        <w:numPr>
+          <w:ilvl w:val="1"/>
+          <w:numId w:val="1"/>
+        </w:numPr>
+        <w:rPr>
+          <w:rFonts w:ascii="Arial" w:hAnsi="Arial" w:cs="Arial"/>
+        </w:rPr>
+      </w:pPr>
+      <w:r>
+        <w:rPr>
+          <w:rFonts w:ascii="Arial" w:hAnsi="Arial" w:cs="Arial"/>
+        </w:rPr>
+        <w:t>Inject Router into constructor</w:t>
+      </w:r>
+    </w:p>
+    <w:p>
+      <w:pPr>
+        <w:pStyle w:val="ListParagraph"/>
+        <w:numPr>
+          <w:ilvl w:val="0"/>
+          <w:numId w:val="1"/>
+        </w:numPr>
+        <w:rPr>
+          <w:rFonts w:ascii="Arial" w:hAnsi="Arial" w:cs="Arial"/>
+        </w:rPr>
+      </w:pPr>
+      <w:r>
+        <w:rPr>
+          <w:rFonts w:ascii="Arial" w:hAnsi="Arial" w:cs="Arial"/>
+        </w:rPr>
+        <w:t xml:space="preserve">In </w:t>
+      </w:r>
+      <w:r>
+        <w:rPr>
+          <w:rFonts w:ascii="Arial" w:hAnsi="Arial" w:cs="Arial"/>
+          <w:b/>
+        </w:rPr>
+        <w:t>user-detail.component.html</w:t>
+      </w:r>
+    </w:p>
+    <w:p>
+      <w:pPr>
+        <w:pStyle w:val="ListParagraph"/>
+        <w:numPr>
+          <w:ilvl w:val="1"/>
+          <w:numId w:val="1"/>
+        </w:numPr>
+        <w:rPr>
+          <w:rFonts w:ascii="Arial" w:hAnsi="Arial" w:cs="Arial"/>
+        </w:rPr>
+      </w:pPr>
+      <w:r>
+        <w:rPr>
+          <w:rFonts w:ascii="Arial" w:hAnsi="Arial" w:cs="Arial"/>
+        </w:rPr>
+        <w:t>Add a delete button</w:t>
+      </w:r>
+    </w:p>
+    <w:p>
+      <w:pPr>
+        <w:pStyle w:val="ListParagraph"/>
+        <w:numPr>
+          <w:ilvl w:val="0"/>
+          <w:numId w:val="1"/>
+        </w:numPr>
+        <w:rPr>
+          <w:rFonts w:ascii="Arial" w:hAnsi="Arial" w:cs="Arial"/>
+        </w:rPr>
+      </w:pPr>
+      <w:r>
+        <w:rPr>
+          <w:rFonts w:ascii="Arial" w:hAnsi="Arial" w:cs="Arial"/>
+        </w:rPr>
+        <w:t xml:space="preserve">In </w:t>
+      </w:r>
+      <w:proofErr w:type="spellStart"/>
+      <w:r>
+        <w:rPr>
+          <w:rFonts w:ascii="Arial" w:hAnsi="Arial" w:cs="Arial"/>
+        </w:rPr>
+        <w:t>GitBash</w:t>
+      </w:r>
+      <w:proofErr w:type="spellEnd"/>
+      <w:r>
+        <w:rPr>
+          <w:rFonts w:ascii="Arial" w:hAnsi="Arial" w:cs="Arial"/>
+        </w:rPr>
+        <w:t xml:space="preserve"> do &gt;ng g c menu/menu to create a menu component inside a menu folder</w:t>
+      </w:r>
+    </w:p>
+    <w:p>
+      <w:pPr>
+        <w:pStyle w:val="ListParagraph"/>
+        <w:numPr>
+          <w:ilvl w:val="0"/>
+          <w:numId w:val="1"/>
+        </w:numPr>
+        <w:rPr>
+          <w:rFonts w:ascii="Arial" w:hAnsi="Arial" w:cs="Arial"/>
+        </w:rPr>
+      </w:pPr>
+      <w:r>
+        <w:rPr>
+          <w:rFonts w:ascii="Arial" w:hAnsi="Arial" w:cs="Arial"/>
+        </w:rPr>
+        <w:t xml:space="preserve">Create </w:t>
+      </w:r>
+      <w:proofErr w:type="spellStart"/>
+      <w:r>
+        <w:rPr>
+          <w:rFonts w:ascii="Arial" w:hAnsi="Arial" w:cs="Arial"/>
+          <w:b/>
+        </w:rPr>
+        <w:t>menu.class.ts</w:t>
+      </w:r>
+      <w:proofErr w:type="spellEnd"/>
+      <w:r>
+        <w:rPr>
+          <w:rFonts w:ascii="Arial" w:hAnsi="Arial" w:cs="Arial"/>
+        </w:rPr>
+        <w:t xml:space="preserve"> in the main menu folder (not menu component folder)</w:t>
+      </w:r>
+    </w:p>
+    <w:p>
+      <w:pPr>
+        <w:pStyle w:val="ListParagraph"/>
+        <w:numPr>
+          <w:ilvl w:val="1"/>
+          <w:numId w:val="1"/>
+        </w:numPr>
+        <w:rPr>
+          <w:rFonts w:ascii="Arial" w:hAnsi="Arial" w:cs="Arial"/>
+        </w:rPr>
+      </w:pPr>
+      <w:r>
+        <w:rPr>
+          <w:rFonts w:ascii="Arial" w:hAnsi="Arial" w:cs="Arial"/>
+        </w:rPr>
+        <w:t>Export Menu class</w:t>
+      </w:r>
+    </w:p>
+    <w:p>
+      <w:pPr>
+        <w:pStyle w:val="ListParagraph"/>
+        <w:numPr>
+          <w:ilvl w:val="1"/>
+          <w:numId w:val="1"/>
+        </w:numPr>
+        <w:rPr>
+          <w:rFonts w:ascii="Arial" w:hAnsi="Arial" w:cs="Arial"/>
+        </w:rPr>
+      </w:pPr>
+      <w:r>
+        <w:rPr>
+          <w:rFonts w:ascii="Arial" w:hAnsi="Arial" w:cs="Arial"/>
+        </w:rPr>
+        <w:t>Add instance variables</w:t>
+      </w:r>
+    </w:p>
+    <w:p>
+      <w:pPr>
+        <w:pStyle w:val="ListParagraph"/>
+        <w:numPr>
+          <w:ilvl w:val="1"/>
+          <w:numId w:val="1"/>
+        </w:numPr>
+        <w:rPr>
+          <w:rFonts w:ascii="Arial" w:hAnsi="Arial" w:cs="Arial"/>
+        </w:rPr>
+      </w:pPr>
+      <w:r>
+        <w:rPr>
+          <w:rFonts w:ascii="Arial" w:hAnsi="Arial" w:cs="Arial"/>
+        </w:rPr>
+        <w:t>Add constructor</w:t>
+      </w:r>
+    </w:p>
+    <w:p>
+      <w:pPr>
+        <w:pStyle w:val="ListParagraph"/>
+        <w:numPr>
+          <w:ilvl w:val="0"/>
+          <w:numId w:val="1"/>
+        </w:numPr>
+        <w:rPr>
+          <w:rFonts w:ascii="Arial" w:hAnsi="Arial" w:cs="Arial"/>
+        </w:rPr>
+      </w:pPr>
+      <w:r>
+        <w:rPr>
+          <w:rFonts w:ascii="Arial" w:hAnsi="Arial" w:cs="Arial"/>
+        </w:rPr>
+        <w:t xml:space="preserve">In </w:t>
+      </w:r>
+      <w:proofErr w:type="spellStart"/>
+      <w:r>
+        <w:rPr>
+          <w:rFonts w:ascii="Arial" w:hAnsi="Arial" w:cs="Arial"/>
+        </w:rPr>
+        <w:t>GitBash</w:t>
+      </w:r>
+      <w:proofErr w:type="spellEnd"/>
+      <w:r>
+        <w:rPr>
+          <w:rFonts w:ascii="Arial" w:hAnsi="Arial" w:cs="Arial"/>
+        </w:rPr>
+        <w:t xml:space="preserve"> add home and about components (ng g c name)</w:t>
+      </w:r>
+    </w:p>
+    <w:p>
+      <w:pPr>
+        <w:rPr>
+          <w:rFonts w:ascii="Arial" w:hAnsi="Arial" w:cs="Arial"/>
+        </w:rPr>
+      </w:pPr>
+    </w:p>
+    <w:p>
+      <w:pPr>
+        <w:pStyle w:val="ListParagraph"/>
+        <w:numPr>
+          <w:ilvl w:val="0"/>
+          <w:numId w:val="1"/>
+        </w:numPr>
+        <w:rPr>
+          <w:rFonts w:ascii="Arial" w:hAnsi="Arial" w:cs="Arial"/>
+        </w:rPr>
+      </w:pPr>
+      <w:r>
+        <w:rPr>
+          <w:rFonts w:ascii="Arial" w:hAnsi="Arial" w:cs="Arial"/>
+        </w:rPr>
+        <w:t xml:space="preserve">In </w:t>
+      </w:r>
+      <w:r>
+        <w:rPr>
+          <w:rFonts w:ascii="Arial" w:hAnsi="Arial" w:cs="Arial"/>
+          <w:b/>
+        </w:rPr>
+        <w:t>app-</w:t>
+      </w:r>
+      <w:proofErr w:type="spellStart"/>
+      <w:proofErr w:type="gramStart"/>
+      <w:r>
+        <w:rPr>
+          <w:rFonts w:ascii="Arial" w:hAnsi="Arial" w:cs="Arial"/>
+          <w:b/>
+        </w:rPr>
+        <w:t>routing.module</w:t>
+      </w:r>
+      <w:proofErr w:type="spellEnd"/>
+      <w:proofErr w:type="gramEnd"/>
+    </w:p>
+    <w:p>
+      <w:pPr>
+        <w:pStyle w:val="ListParagraph"/>
+        <w:numPr>
+          <w:ilvl w:val="1"/>
+          <w:numId w:val="1"/>
+        </w:numPr>
+        <w:rPr>
+          <w:rFonts w:ascii="Arial" w:hAnsi="Arial" w:cs="Arial"/>
+        </w:rPr>
+      </w:pPr>
+      <w:r>
+        <w:rPr>
+          <w:rFonts w:ascii="Arial" w:hAnsi="Arial" w:cs="Arial"/>
+        </w:rPr>
+        <w:lastRenderedPageBreak/>
+        <w:t xml:space="preserve">Import </w:t>
+      </w:r>
+      <w:proofErr w:type="spellStart"/>
+      <w:r>
+        <w:rPr>
+          <w:rFonts w:ascii="Arial" w:hAnsi="Arial" w:cs="Arial"/>
+        </w:rPr>
+        <w:t>MenuComponent</w:t>
+      </w:r>
+      <w:proofErr w:type="spellEnd"/>
+      <w:r>
+        <w:rPr>
+          <w:rFonts w:ascii="Arial" w:hAnsi="Arial" w:cs="Arial"/>
+        </w:rPr>
+        <w:t xml:space="preserve">, </w:t>
+      </w:r>
+      <w:proofErr w:type="spellStart"/>
+      <w:r>
+        <w:rPr>
+          <w:rFonts w:ascii="Arial" w:hAnsi="Arial" w:cs="Arial"/>
+        </w:rPr>
+        <w:t>HomeComponent</w:t>
+      </w:r>
+      <w:proofErr w:type="spellEnd"/>
+      <w:r>
+        <w:rPr>
+          <w:rFonts w:ascii="Arial" w:hAnsi="Arial" w:cs="Arial"/>
+        </w:rPr>
+        <w:t xml:space="preserve">, and </w:t>
+      </w:r>
+      <w:proofErr w:type="spellStart"/>
+      <w:r>
+        <w:rPr>
+          <w:rFonts w:ascii="Arial" w:hAnsi="Arial" w:cs="Arial"/>
+        </w:rPr>
+        <w:t>AboutComponent</w:t>
+      </w:r>
+      <w:proofErr w:type="spellEnd"/>
+    </w:p>
+    <w:p>
+      <w:pPr>
+        <w:pStyle w:val="ListParagraph"/>
+        <w:numPr>
+          <w:ilvl w:val="1"/>
+          <w:numId w:val="1"/>
+        </w:numPr>
+        <w:rPr>
+          <w:rFonts w:ascii="Arial" w:hAnsi="Arial" w:cs="Arial"/>
+        </w:rPr>
+      </w:pPr>
+      <w:r>
+        <w:rPr>
+          <w:rFonts w:ascii="Arial" w:hAnsi="Arial" w:cs="Arial"/>
+        </w:rPr>
+        <w:t>Add routes for home and about</w:t>
+      </w:r>
+    </w:p>
+    <w:p>
+      <w:pPr>
+        <w:pStyle w:val="ListParagraph"/>
+        <w:numPr>
+          <w:ilvl w:val="0"/>
+          <w:numId w:val="1"/>
+        </w:numPr>
+        <w:rPr>
+          <w:rFonts w:ascii="Arial" w:hAnsi="Arial" w:cs="Arial"/>
+        </w:rPr>
+      </w:pPr>
+      <w:r>
+        <w:rPr>
+          <w:rFonts w:ascii="Arial" w:hAnsi="Arial" w:cs="Arial"/>
+        </w:rPr>
+        <w:t xml:space="preserve">In menu/menu open </w:t>
+      </w:r>
+      <w:proofErr w:type="spellStart"/>
+      <w:proofErr w:type="gramStart"/>
+      <w:r>
+        <w:rPr>
+          <w:rFonts w:ascii="Arial" w:hAnsi="Arial" w:cs="Arial"/>
+          <w:b/>
+        </w:rPr>
+        <w:t>menu.component</w:t>
+      </w:r>
+      <w:proofErr w:type="gramEnd"/>
+      <w:r>
+        <w:rPr>
+          <w:rFonts w:ascii="Arial" w:hAnsi="Arial" w:cs="Arial"/>
+          <w:b/>
+        </w:rPr>
+        <w:t>.ts</w:t>
+      </w:r>
+      <w:proofErr w:type="spellEnd"/>
+    </w:p>
+    <w:p>
+      <w:pPr>
+        <w:pStyle w:val="ListParagraph"/>
+        <w:numPr>
+          <w:ilvl w:val="1"/>
+          <w:numId w:val="1"/>
+        </w:numPr>
+        <w:rPr>
+          <w:rFonts w:ascii="Arial" w:hAnsi="Arial" w:cs="Arial"/>
+        </w:rPr>
+      </w:pPr>
+      <w:r>
+        <w:rPr>
+          <w:rFonts w:ascii="Arial" w:hAnsi="Arial" w:cs="Arial"/>
+        </w:rPr>
+        <w:t>Import Menu</w:t>
+      </w:r>
+    </w:p>
+    <w:p>
+      <w:pPr>
+        <w:pStyle w:val="ListParagraph"/>
+        <w:numPr>
+          <w:ilvl w:val="1"/>
+          <w:numId w:val="1"/>
+        </w:numPr>
+        <w:rPr>
+          <w:rFonts w:ascii="Arial" w:hAnsi="Arial" w:cs="Arial"/>
+        </w:rPr>
+      </w:pPr>
+      <w:r>
+        <w:rPr>
+          <w:rFonts w:ascii="Arial" w:hAnsi="Arial" w:cs="Arial"/>
+        </w:rPr>
+        <w:t>Add a property in component for all menu items we’ll create</w:t>
+      </w:r>
+    </w:p>
+    <w:p>
+      <w:pPr>
+        <w:pStyle w:val="ListParagraph"/>
+        <w:numPr>
+          <w:ilvl w:val="2"/>
+          <w:numId w:val="1"/>
+        </w:numPr>
+        <w:rPr>
+          <w:rFonts w:ascii="Arial" w:hAnsi="Arial" w:cs="Arial"/>
+        </w:rPr>
+      </w:pPr>
+      <w:r>
+        <w:rPr>
+          <w:rFonts w:ascii="Arial" w:hAnsi="Arial" w:cs="Arial"/>
+        </w:rPr>
+        <w:t>Array menu of type Menu</w:t>
+      </w:r>
+    </w:p>
+    <w:p>
+      <w:pPr>
+        <w:pStyle w:val="ListParagraph"/>
+        <w:numPr>
+          <w:ilvl w:val="0"/>
+          <w:numId w:val="1"/>
+        </w:numPr>
+        <w:rPr>
+          <w:rFonts w:ascii="Arial" w:hAnsi="Arial" w:cs="Arial"/>
+        </w:rPr>
+      </w:pPr>
+      <w:r>
+        <w:rPr>
+          <w:rFonts w:ascii="Arial" w:hAnsi="Arial" w:cs="Arial"/>
+        </w:rPr>
+        <w:t xml:space="preserve">In </w:t>
+      </w:r>
+      <w:r>
+        <w:rPr>
+          <w:rFonts w:ascii="Arial" w:hAnsi="Arial" w:cs="Arial"/>
+          <w:b/>
+        </w:rPr>
+        <w:t>menu.component.html</w:t>
+      </w:r>
+    </w:p>
+    <w:p>
+      <w:pPr>
+        <w:pStyle w:val="ListParagraph"/>
+        <w:numPr>
+          <w:ilvl w:val="1"/>
+          <w:numId w:val="1"/>
+        </w:numPr>
+        <w:rPr>
+          <w:rFonts w:ascii="Arial" w:hAnsi="Arial" w:cs="Arial"/>
+        </w:rPr>
+      </w:pPr>
+      <w:r>
+        <w:rPr>
+          <w:rFonts w:ascii="Arial" w:hAnsi="Arial" w:cs="Arial"/>
+        </w:rPr>
+        <w:t>You can copy a cool Bootstrap menu into here or…</w:t>
+      </w:r>
+    </w:p>
+    <w:p>
+      <w:pPr>
+        <w:pStyle w:val="ListParagraph"/>
+        <w:numPr>
+          <w:ilvl w:val="1"/>
+          <w:numId w:val="1"/>
+        </w:numPr>
+        <w:rPr>
+          <w:rFonts w:ascii="Arial" w:hAnsi="Arial" w:cs="Arial"/>
+        </w:rPr>
+      </w:pPr>
+      <w:r>
+        <w:rPr>
+          <w:rFonts w:ascii="Arial" w:hAnsi="Arial" w:cs="Arial"/>
+        </w:rPr>
+        <w:t>Create an unordered list to display menu items (</w:t>
+      </w:r>
+      <w:proofErr w:type="spellStart"/>
+      <w:r>
+        <w:rPr>
+          <w:rFonts w:ascii="Arial" w:hAnsi="Arial" w:cs="Arial"/>
+        </w:rPr>
+        <w:t>routerLink</w:t>
+      </w:r>
+      <w:proofErr w:type="spellEnd"/>
+      <w:r>
+        <w:rPr>
+          <w:rFonts w:ascii="Arial" w:hAnsi="Arial" w:cs="Arial"/>
+        </w:rPr>
+        <w:t>)</w:t>
+      </w:r>
+    </w:p>
+    <w:p>
+      <w:pPr>
+        <w:pStyle w:val="ListParagraph"/>
+        <w:numPr>
+          <w:ilvl w:val="0"/>
+          <w:numId w:val="1"/>
+        </w:numPr>
+        <w:rPr>
+          <w:rFonts w:ascii="Arial" w:hAnsi="Arial" w:cs="Arial"/>
+        </w:rPr>
+      </w:pPr>
+      <w:r>
+        <w:rPr>
+          <w:rFonts w:ascii="Arial" w:hAnsi="Arial" w:cs="Arial"/>
+        </w:rPr>
+        <w:t xml:space="preserve">In </w:t>
+      </w:r>
+      <w:r>
+        <w:rPr>
+          <w:rFonts w:ascii="Arial" w:hAnsi="Arial" w:cs="Arial"/>
+          <w:b/>
+        </w:rPr>
+        <w:t>app.component.html</w:t>
+      </w:r>
+    </w:p>
+    <w:p>
+      <w:pPr>
+        <w:pStyle w:val="ListParagraph"/>
+        <w:numPr>
+          <w:ilvl w:val="1"/>
+          <w:numId w:val="1"/>
+        </w:numPr>
+        <w:rPr>
+          <w:rFonts w:ascii="Arial" w:hAnsi="Arial" w:cs="Arial"/>
+        </w:rPr>
+      </w:pPr>
+      <w:r>
+        <w:rPr>
+          <w:rFonts w:ascii="Arial" w:hAnsi="Arial" w:cs="Arial"/>
+        </w:rPr>
+        <w:t>Get rid of everything (including) &lt;</w:t>
+      </w:r>
+      <w:proofErr w:type="spellStart"/>
+      <w:r>
+        <w:rPr>
+          <w:rFonts w:ascii="Arial" w:hAnsi="Arial" w:cs="Arial"/>
+        </w:rPr>
+        <w:t>nav</w:t>
+      </w:r>
+      <w:proofErr w:type="spellEnd"/>
+      <w:r>
+        <w:rPr>
+          <w:rFonts w:ascii="Arial" w:hAnsi="Arial" w:cs="Arial"/>
+        </w:rPr>
+        <w:t>&gt; tag with old menu link</w:t>
+      </w:r>
+    </w:p>
+    <w:p>
+      <w:pPr>
+        <w:pStyle w:val="ListParagraph"/>
+        <w:numPr>
+          <w:ilvl w:val="1"/>
+          <w:numId w:val="1"/>
+        </w:numPr>
+        <w:rPr>
+          <w:rFonts w:ascii="Arial" w:hAnsi="Arial" w:cs="Arial"/>
+        </w:rPr>
+      </w:pPr>
+      <w:r>
+        <w:rPr>
+          <w:rFonts w:ascii="Arial" w:hAnsi="Arial" w:cs="Arial"/>
+        </w:rPr>
+        <w:t>Replace it with &lt;app-menu&gt;&lt;/app-menu&gt;</w:t>
+      </w:r>
+    </w:p>
+    <w:p>
+      <w:pPr>
+        <w:pStyle w:val="ListParagraph"/>
+        <w:numPr>
+          <w:ilvl w:val="0"/>
+          <w:numId w:val="1"/>
+        </w:numPr>
+        <w:rPr>
+          <w:rFonts w:ascii="Arial" w:hAnsi="Arial" w:cs="Arial"/>
+        </w:rPr>
+      </w:pPr>
+      <w:r>
+        <w:rPr>
+          <w:rFonts w:ascii="Arial" w:hAnsi="Arial" w:cs="Arial"/>
+        </w:rPr>
+        <w:t xml:space="preserve">In </w:t>
+      </w:r>
+      <w:r>
+        <w:rPr>
+          <w:rFonts w:ascii="Arial" w:hAnsi="Arial" w:cs="Arial"/>
+          <w:b/>
+        </w:rPr>
+        <w:t>menu.component.css</w:t>
+      </w:r>
+    </w:p>
+    <w:p>
+      <w:pPr>
+        <w:pStyle w:val="ListParagraph"/>
+        <w:numPr>
+          <w:ilvl w:val="1"/>
+          <w:numId w:val="1"/>
+        </w:numPr>
+        <w:rPr>
+          <w:rFonts w:ascii="Arial" w:hAnsi="Arial" w:cs="Arial"/>
+        </w:rPr>
+      </w:pPr>
+      <w:r>
+        <w:rPr>
+          <w:rFonts w:ascii="Arial" w:hAnsi="Arial" w:cs="Arial"/>
+        </w:rPr>
+        <w:t>Add some pretty styling!</w:t>
+      </w:r>
+    </w:p>
+    <w:bookmarkEnd w:id="0"/>
+    <w:p>
+      <w:pPr>
+        <w:rPr>
+          <w:rFonts w:ascii="Arial" w:hAnsi="Arial" w:cs="Arial"/>
+        </w:rPr>
+      </w:pPr>
+    </w:p>
     <w:sectPr>
       <w:pgSz w:w="12240" w:h="15840"/>
       <w:pgMar w:top="1440" w:right="1440" w:bottom="1440" w:left="1440" w:header="720" w:footer="720" w:gutter="0"/>

</xml_diff>